<commit_message>
Ran fold 0,1,2,3 on kaggle kernel successfully and saved the resultant files in corresponding directories
</commit_message>
<xml_diff>
--- a/docs/ml_draft_main.docx
+++ b/docs/ml_draft_main.docx
@@ -92,6 +92,447 @@
           <w:lang w:val="en-IN"/>
         </w:rPr>
         <w:t xml:space="preserve"> generation solar cells. Following last few years of research in this domain, we can practically notice the scientific progress both in efficiency and stability of PSCs. The development can be more persistent if the results of the collective research could be more organized, accessible and be used in a more efficient manner. There comes the advantage of the machine learning that enables us to develop and optimize our scientific insights by utilizing the exiting data. Using different ML algorithms the development of predictive models has been tested and modified into deployment for research purposes. This can give us advantage to minimize the experimentation redundancy and to examine the effect of compositional materials and their amount on the resulting overall efficiency of PSC. The process doesn’t only develops the ML models for research purposes but also demonstrates the application of synthetic data generation algorithms to avoid the imbalance from of data by over sampling of the minority data classes. We have taken more than 100 parameters involved in the process of the both synthesizing and assembling of the PSCs and processed into ML algorithms after data cleaning and feature engineering. Considering over-fitting and hyper-parameter optimization, the training process is done for numerous iteration to achieve the average accuracy of 85%. (The accuracy can be achieved as high as 90% with proper and delayed hyper-parameter optimization.)</w:t>
+      </w:r>
+    </w:p>
+    <w:p>
+      <w:pPr>
+        <w:jc w:val="both"/>
+        <w:rPr>
+          <w:rFonts w:hint="default"/>
+          <w:lang w:val="en-IN"/>
+        </w:rPr>
+      </w:pPr>
+    </w:p>
+    <w:p>
+      <w:pPr>
+        <w:jc w:val="both"/>
+        <w:rPr>
+          <w:rFonts w:hint="default"/>
+          <w:lang w:val="en-IN"/>
+        </w:rPr>
+      </w:pPr>
+      <w:r>
+        <w:rPr>
+          <w:rFonts w:hint="default"/>
+          <w:lang w:val="en-IN"/>
+        </w:rPr>
+        <w:t xml:space="preserve">PROCESS SEGMENTATION: </w:t>
+      </w:r>
+    </w:p>
+    <w:p>
+      <w:pPr>
+        <w:jc w:val="both"/>
+        <w:rPr>
+          <w:rFonts w:hint="default"/>
+          <w:lang w:val="en-IN"/>
+        </w:rPr>
+      </w:pPr>
+      <w:r>
+        <w:rPr>
+          <w:rFonts w:hint="default"/>
+          <w:lang w:val="en-IN"/>
+        </w:rPr>
+        <w:t>Section 1: Imp : DISCUSSION</w:t>
+      </w:r>
+    </w:p>
+    <w:p>
+      <w:pPr>
+        <w:jc w:val="both"/>
+        <w:rPr>
+          <w:rFonts w:hint="default"/>
+          <w:lang w:val="en-IN"/>
+        </w:rPr>
+      </w:pPr>
+    </w:p>
+    <w:p>
+      <w:pPr>
+        <w:jc w:val="both"/>
+        <w:rPr>
+          <w:rFonts w:hint="default"/>
+          <w:lang w:val="en-IN"/>
+        </w:rPr>
+      </w:pPr>
+    </w:p>
+    <w:p>
+      <w:pPr>
+        <w:jc w:val="both"/>
+        <w:rPr>
+          <w:rFonts w:hint="default"/>
+          <w:lang w:val="en-IN"/>
+        </w:rPr>
+      </w:pPr>
+      <w:r>
+        <w:rPr>
+          <w:rFonts w:hint="default"/>
+          <w:lang w:val="en-IN"/>
+        </w:rPr>
+        <w:t>Section 2: EXPERIMENTATION AND APPLICATION</w:t>
+      </w:r>
+    </w:p>
+    <w:p>
+      <w:pPr>
+        <w:jc w:val="both"/>
+        <w:rPr>
+          <w:rFonts w:hint="default"/>
+          <w:lang w:val="en-IN"/>
+        </w:rPr>
+      </w:pPr>
+    </w:p>
+    <w:p>
+      <w:pPr>
+        <w:numPr>
+          <w:ilvl w:val="0"/>
+          <w:numId w:val="1"/>
+        </w:numPr>
+        <w:jc w:val="both"/>
+        <w:rPr>
+          <w:rFonts w:hint="default"/>
+          <w:lang w:val="en-IN"/>
+        </w:rPr>
+      </w:pPr>
+      <w:r>
+        <w:rPr>
+          <w:rFonts w:hint="default"/>
+          <w:lang w:val="en-IN"/>
+        </w:rPr>
+        <w:t>EXPERIMENT FUNCTIONS</w:t>
+      </w:r>
+    </w:p>
+    <w:p>
+      <w:pPr>
+        <w:numPr>
+          <w:ilvl w:val="0"/>
+          <w:numId w:val="2"/>
+        </w:numPr>
+        <w:ind w:left="1140" w:leftChars="0" w:firstLine="0" w:firstLineChars="0"/>
+        <w:jc w:val="both"/>
+        <w:rPr>
+          <w:rFonts w:hint="default"/>
+          <w:lang w:val="en-IN"/>
+        </w:rPr>
+      </w:pPr>
+      <w:r>
+        <w:rPr>
+          <w:rFonts w:hint="default"/>
+          <w:lang w:val="en-IN"/>
+        </w:rPr>
+        <w:t>UNDERSTANDING THE PROCESS OF PSC DEVELOPEMENT</w:t>
+      </w:r>
+    </w:p>
+    <w:p>
+      <w:pPr>
+        <w:numPr>
+          <w:ilvl w:val="0"/>
+          <w:numId w:val="2"/>
+        </w:numPr>
+        <w:ind w:left="1140" w:leftChars="0" w:firstLine="0" w:firstLineChars="0"/>
+        <w:jc w:val="both"/>
+        <w:rPr>
+          <w:rFonts w:hint="default"/>
+          <w:lang w:val="en-IN"/>
+        </w:rPr>
+      </w:pPr>
+      <w:r>
+        <w:rPr>
+          <w:rFonts w:hint="default"/>
+          <w:lang w:val="en-IN"/>
+        </w:rPr>
+        <w:t>EXAMINING THE FACTORES FROM THE DEVELOPMENT PROCESS</w:t>
+      </w:r>
+    </w:p>
+    <w:p>
+      <w:pPr>
+        <w:numPr>
+          <w:ilvl w:val="0"/>
+          <w:numId w:val="2"/>
+        </w:numPr>
+        <w:ind w:left="1140" w:leftChars="0" w:firstLine="0" w:firstLineChars="0"/>
+        <w:jc w:val="both"/>
+        <w:rPr>
+          <w:rFonts w:hint="default"/>
+          <w:lang w:val="en-IN"/>
+        </w:rPr>
+      </w:pPr>
+      <w:r>
+        <w:rPr>
+          <w:rFonts w:hint="default"/>
+          <w:lang w:val="en-IN"/>
+        </w:rPr>
+        <w:t>EXTRACTING MEANINGFUL SET OF DATA</w:t>
+      </w:r>
+    </w:p>
+    <w:p>
+      <w:pPr>
+        <w:numPr>
+          <w:ilvl w:val="0"/>
+          <w:numId w:val="2"/>
+        </w:numPr>
+        <w:ind w:left="1140" w:leftChars="0" w:firstLine="0" w:firstLineChars="0"/>
+        <w:jc w:val="both"/>
+        <w:rPr>
+          <w:rFonts w:hint="default"/>
+          <w:lang w:val="en-IN"/>
+        </w:rPr>
+      </w:pPr>
+      <w:r>
+        <w:rPr>
+          <w:rFonts w:hint="default"/>
+          <w:lang w:val="en-IN"/>
+        </w:rPr>
+        <w:t xml:space="preserve">PREPARING DATA ACCORDING TO NUMERICAL OR CATEGORICAL SEGREGATION. </w:t>
+      </w:r>
+    </w:p>
+    <w:p>
+      <w:pPr>
+        <w:numPr>
+          <w:ilvl w:val="0"/>
+          <w:numId w:val="0"/>
+        </w:numPr>
+        <w:jc w:val="both"/>
+        <w:rPr>
+          <w:rFonts w:hint="default"/>
+          <w:lang w:val="en-IN"/>
+        </w:rPr>
+      </w:pPr>
+    </w:p>
+    <w:p>
+      <w:pPr>
+        <w:numPr>
+          <w:ilvl w:val="0"/>
+          <w:numId w:val="3"/>
+        </w:numPr>
+        <w:jc w:val="both"/>
+        <w:rPr>
+          <w:rFonts w:hint="default"/>
+          <w:lang w:val="en-IN"/>
+        </w:rPr>
+      </w:pPr>
+      <w:r>
+        <w:rPr>
+          <w:rFonts w:hint="default"/>
+          <w:lang w:val="en-IN"/>
+        </w:rPr>
+        <w:t>ML FUNCTIONS</w:t>
+      </w:r>
+    </w:p>
+    <w:p>
+      <w:pPr>
+        <w:numPr>
+          <w:ilvl w:val="0"/>
+          <w:numId w:val="4"/>
+        </w:numPr>
+        <w:ind w:left="1140" w:leftChars="0" w:firstLine="0" w:firstLineChars="0"/>
+        <w:jc w:val="both"/>
+        <w:rPr>
+          <w:rFonts w:hint="default"/>
+          <w:lang w:val="en-IN"/>
+        </w:rPr>
+      </w:pPr>
+      <w:r>
+        <w:rPr>
+          <w:rFonts w:hint="default"/>
+          <w:lang w:val="en-IN"/>
+        </w:rPr>
+        <w:t>DATA COLLECTION</w:t>
+      </w:r>
+    </w:p>
+    <w:p>
+      <w:pPr>
+        <w:numPr>
+          <w:ilvl w:val="0"/>
+          <w:numId w:val="4"/>
+        </w:numPr>
+        <w:ind w:left="1140" w:leftChars="0" w:firstLine="0" w:firstLineChars="0"/>
+        <w:jc w:val="both"/>
+        <w:rPr>
+          <w:rFonts w:hint="default"/>
+          <w:lang w:val="en-IN"/>
+        </w:rPr>
+      </w:pPr>
+      <w:r>
+        <w:rPr>
+          <w:rFonts w:hint="default"/>
+          <w:lang w:val="en-IN"/>
+        </w:rPr>
+        <w:t>DATA CLEANING</w:t>
+      </w:r>
+    </w:p>
+    <w:p>
+      <w:pPr>
+        <w:numPr>
+          <w:ilvl w:val="0"/>
+          <w:numId w:val="4"/>
+        </w:numPr>
+        <w:ind w:left="1140" w:leftChars="0" w:firstLine="0" w:firstLineChars="0"/>
+        <w:jc w:val="both"/>
+        <w:rPr>
+          <w:rFonts w:hint="default"/>
+          <w:lang w:val="en-IN"/>
+        </w:rPr>
+      </w:pPr>
+      <w:r>
+        <w:rPr>
+          <w:rFonts w:hint="default"/>
+          <w:lang w:val="en-IN"/>
+        </w:rPr>
+        <w:t>SYNTHETIC DATA GENERATION</w:t>
+      </w:r>
+    </w:p>
+    <w:p>
+      <w:pPr>
+        <w:numPr>
+          <w:ilvl w:val="0"/>
+          <w:numId w:val="4"/>
+        </w:numPr>
+        <w:ind w:left="1140" w:leftChars="0" w:firstLine="0" w:firstLineChars="0"/>
+        <w:jc w:val="both"/>
+        <w:rPr>
+          <w:rFonts w:hint="default"/>
+          <w:lang w:val="en-IN"/>
+        </w:rPr>
+      </w:pPr>
+      <w:r>
+        <w:rPr>
+          <w:rFonts w:hint="default"/>
+          <w:lang w:val="en-IN"/>
+        </w:rPr>
+        <w:t>LABEL ENCODING</w:t>
+      </w:r>
+    </w:p>
+    <w:p>
+      <w:pPr>
+        <w:numPr>
+          <w:ilvl w:val="0"/>
+          <w:numId w:val="4"/>
+        </w:numPr>
+        <w:ind w:left="1140" w:leftChars="0" w:firstLine="0" w:firstLineChars="0"/>
+        <w:jc w:val="both"/>
+        <w:rPr>
+          <w:rFonts w:hint="default"/>
+          <w:lang w:val="en-IN"/>
+        </w:rPr>
+      </w:pPr>
+      <w:r>
+        <w:rPr>
+          <w:rFonts w:hint="default"/>
+          <w:lang w:val="en-IN"/>
+        </w:rPr>
+        <w:t>SCALING</w:t>
+      </w:r>
+    </w:p>
+    <w:p>
+      <w:pPr>
+        <w:numPr>
+          <w:ilvl w:val="0"/>
+          <w:numId w:val="4"/>
+        </w:numPr>
+        <w:ind w:left="1140" w:leftChars="0" w:firstLine="0" w:firstLineChars="0"/>
+        <w:jc w:val="both"/>
+        <w:rPr>
+          <w:rFonts w:hint="default"/>
+          <w:lang w:val="en-IN"/>
+        </w:rPr>
+      </w:pPr>
+      <w:r>
+        <w:rPr>
+          <w:rFonts w:hint="default"/>
+          <w:lang w:val="en-IN"/>
+        </w:rPr>
+        <w:t>DEPLOYING INPUT DATA PIPE LINE</w:t>
+      </w:r>
+    </w:p>
+    <w:p>
+      <w:pPr>
+        <w:numPr>
+          <w:ilvl w:val="0"/>
+          <w:numId w:val="4"/>
+        </w:numPr>
+        <w:ind w:left="1140" w:leftChars="0" w:firstLine="0" w:firstLineChars="0"/>
+        <w:jc w:val="both"/>
+        <w:rPr>
+          <w:rFonts w:hint="default"/>
+          <w:lang w:val="en-IN"/>
+        </w:rPr>
+      </w:pPr>
+      <w:r>
+        <w:rPr>
+          <w:rFonts w:hint="default"/>
+          <w:lang w:val="en-IN"/>
+        </w:rPr>
+        <w:t>DISTRIBUTED TRAINING OF K-FOLD CROSS-VALIDATION</w:t>
+      </w:r>
+    </w:p>
+    <w:p>
+      <w:pPr>
+        <w:numPr>
+          <w:ilvl w:val="0"/>
+          <w:numId w:val="4"/>
+        </w:numPr>
+        <w:ind w:left="1140" w:leftChars="0" w:firstLine="0" w:firstLineChars="0"/>
+        <w:jc w:val="both"/>
+        <w:rPr>
+          <w:rFonts w:hint="default"/>
+          <w:lang w:val="en-IN"/>
+        </w:rPr>
+      </w:pPr>
+      <w:r>
+        <w:rPr>
+          <w:rFonts w:hint="default"/>
+          <w:lang w:val="en-IN"/>
+        </w:rPr>
+        <w:t>DEVELOPING DEPLOYING PIPE LINE</w:t>
+      </w:r>
+    </w:p>
+    <w:p>
+      <w:pPr>
+        <w:numPr>
+          <w:ilvl w:val="0"/>
+          <w:numId w:val="4"/>
+        </w:numPr>
+        <w:ind w:left="1140" w:leftChars="0" w:firstLine="0" w:firstLineChars="0"/>
+        <w:jc w:val="both"/>
+        <w:rPr>
+          <w:rFonts w:hint="default"/>
+          <w:lang w:val="en-IN"/>
+        </w:rPr>
+      </w:pPr>
+      <w:r>
+        <w:rPr>
+          <w:rFonts w:hint="default"/>
+          <w:lang w:val="en-IN"/>
+        </w:rPr>
+        <w:t>CREATING USER INTERFACE FOR THE DEPLOYMENT USING GRADIO</w:t>
+      </w:r>
+    </w:p>
+    <w:p>
+      <w:pPr>
+        <w:numPr>
+          <w:numId w:val="0"/>
+        </w:numPr>
+        <w:jc w:val="both"/>
+        <w:rPr>
+          <w:rFonts w:hint="default"/>
+          <w:lang w:val="en-IN"/>
+        </w:rPr>
+      </w:pPr>
+    </w:p>
+    <w:p>
+      <w:pPr>
+        <w:numPr>
+          <w:numId w:val="0"/>
+        </w:numPr>
+        <w:jc w:val="both"/>
+        <w:rPr>
+          <w:rFonts w:hint="default"/>
+          <w:lang w:val="en-IN"/>
+        </w:rPr>
+      </w:pPr>
+      <w:r>
+        <w:rPr>
+          <w:rFonts w:hint="default"/>
+          <w:lang w:val="en-IN"/>
+        </w:rPr>
+        <w:t>Section 3: ADVANTAGES AND POSSIBLITIES</w:t>
       </w:r>
       <w:bookmarkStart w:id="0" w:name="_GoBack"/>
       <w:bookmarkEnd w:id="0"/>
@@ -104,6 +545,77 @@
     </w:sectPr>
   </w:body>
 </w:document>
+</file>
+
+<file path=word/numbering.xml><?xml version="1.0" encoding="utf-8"?>
+<w:numbering xmlns:wpc="http://schemas.microsoft.com/office/word/2010/wordprocessingCanvas" xmlns:mc="http://schemas.openxmlformats.org/markup-compatibility/2006" xmlns:o="urn:schemas-microsoft-com:office:office" xmlns:r="http://schemas.openxmlformats.org/officeDocument/2006/relationships" xmlns:m="http://schemas.openxmlformats.org/officeDocument/2006/math" xmlns:v="urn:schemas-microsoft-com:vml" xmlns:wp14="http://schemas.microsoft.com/office/word/2010/wordprocessingDrawing" xmlns:wp="http://schemas.openxmlformats.org/drawingml/2006/wordprocessingDrawing" xmlns:w10="urn:schemas-microsoft-com:office:word" xmlns:w="http://schemas.openxmlformats.org/wordprocessingml/2006/main" xmlns:w14="http://schemas.microsoft.com/office/word/2010/wordml" xmlns:wpg="http://schemas.microsoft.com/office/word/2010/wordprocessingGroup" xmlns:wpi="http://schemas.microsoft.com/office/word/2010/wordprocessingInk" xmlns:wne="http://schemas.microsoft.com/office/word/2006/wordml" xmlns:wps="http://schemas.microsoft.com/office/word/2010/wordprocessingShape" xmlns:wpsCustomData="http://www.wps.cn/officeDocument/2013/wpsCustomData" mc:Ignorable="w14 wp14">
+  <w:abstractNum w:abstractNumId="0">
+    <w:nsid w:val="034FC7B4"/>
+    <w:multiLevelType w:val="singleLevel"/>
+    <w:tmpl w:val="034FC7B4"/>
+    <w:lvl w:ilvl="0" w:tentative="0">
+      <w:start w:val="1"/>
+      <w:numFmt w:val="decimal"/>
+      <w:suff w:val="space"/>
+      <w:lvlText w:val="%1."/>
+      <w:lvlJc w:val="left"/>
+    </w:lvl>
+  </w:abstractNum>
+  <w:abstractNum w:abstractNumId="1">
+    <w:nsid w:val="0BA9890C"/>
+    <w:multiLevelType w:val="singleLevel"/>
+    <w:tmpl w:val="0BA9890C"/>
+    <w:lvl w:ilvl="0" w:tentative="0">
+      <w:start w:val="1"/>
+      <w:numFmt w:val="upperLetter"/>
+      <w:suff w:val="space"/>
+      <w:lvlText w:val="%1."/>
+      <w:lvlJc w:val="left"/>
+      <w:pPr>
+        <w:ind w:left="1140" w:leftChars="0" w:firstLine="0" w:firstLineChars="0"/>
+      </w:pPr>
+    </w:lvl>
+  </w:abstractNum>
+  <w:abstractNum w:abstractNumId="2">
+    <w:nsid w:val="13977C87"/>
+    <w:multiLevelType w:val="singleLevel"/>
+    <w:tmpl w:val="13977C87"/>
+    <w:lvl w:ilvl="0" w:tentative="0">
+      <w:start w:val="2"/>
+      <w:numFmt w:val="decimal"/>
+      <w:suff w:val="space"/>
+      <w:lvlText w:val="%1."/>
+      <w:lvlJc w:val="left"/>
+    </w:lvl>
+  </w:abstractNum>
+  <w:abstractNum w:abstractNumId="3">
+    <w:nsid w:val="2D770561"/>
+    <w:multiLevelType w:val="singleLevel"/>
+    <w:tmpl w:val="2D770561"/>
+    <w:lvl w:ilvl="0" w:tentative="0">
+      <w:start w:val="1"/>
+      <w:numFmt w:val="upperLetter"/>
+      <w:suff w:val="space"/>
+      <w:lvlText w:val="%1."/>
+      <w:lvlJc w:val="left"/>
+      <w:pPr>
+        <w:ind w:left="1140" w:leftChars="0" w:firstLine="0" w:firstLineChars="0"/>
+      </w:pPr>
+    </w:lvl>
+  </w:abstractNum>
+  <w:num w:numId="1">
+    <w:abstractNumId w:val="0"/>
+  </w:num>
+  <w:num w:numId="2">
+    <w:abstractNumId w:val="3"/>
+  </w:num>
+  <w:num w:numId="3">
+    <w:abstractNumId w:val="2"/>
+  </w:num>
+  <w:num w:numId="4">
+    <w:abstractNumId w:val="1"/>
+  </w:num>
+</w:numbering>
 </file>
 
 <file path=word/styles.xml><?xml version="1.0" encoding="utf-8"?>
@@ -220,7 +732,7 @@
     <w:lsdException w:unhideWhenUsed="0" w:uiPriority="0" w:semiHidden="0" w:name="HTML Sample"/>
     <w:lsdException w:unhideWhenUsed="0" w:uiPriority="0" w:semiHidden="0" w:name="HTML Typewriter"/>
     <w:lsdException w:unhideWhenUsed="0" w:uiPriority="0" w:semiHidden="0" w:name="HTML Variable"/>
-    <w:lsdException w:unhideWhenUsed="0" w:uiPriority="0" w:name="Normal Table"/>
+    <w:lsdException w:qFormat="1" w:unhideWhenUsed="0" w:uiPriority="0" w:name="Normal Table"/>
     <w:lsdException w:unhideWhenUsed="0" w:uiPriority="0" w:semiHidden="0" w:name="annotation subject"/>
     <w:lsdException w:unhideWhenUsed="0" w:uiPriority="0" w:semiHidden="0" w:name="Table Simple 1"/>
     <w:lsdException w:unhideWhenUsed="0" w:uiPriority="0" w:semiHidden="0" w:name="Table Simple 2"/>
@@ -384,6 +896,7 @@
   <w:style w:type="table" w:default="1" w:styleId="3">
     <w:name w:val="Normal Table"/>
     <w:semiHidden/>
+    <w:qFormat/>
     <w:uiPriority w:val="0"/>
     <w:tblPr>
       <w:tblCellMar>

</xml_diff>

<commit_message>
Ran successfully fold 6,7,8 on kaggle kernel and saved the resultant file at corresponding locations
</commit_message>
<xml_diff>
--- a/docs/ml_draft_main.docx
+++ b/docs/ml_draft_main.docx
@@ -507,18 +507,20 @@
     <w:p>
       <w:pPr>
         <w:numPr>
-          <w:numId w:val="0"/>
-        </w:numPr>
-        <w:jc w:val="both"/>
-        <w:rPr>
-          <w:rFonts w:hint="default"/>
-          <w:lang w:val="en-IN"/>
-        </w:rPr>
-      </w:pPr>
-    </w:p>
-    <w:p>
-      <w:pPr>
-        <w:numPr>
+          <w:ilvl w:val="0"/>
+          <w:numId w:val="0"/>
+        </w:numPr>
+        <w:jc w:val="both"/>
+        <w:rPr>
+          <w:rFonts w:hint="default"/>
+          <w:lang w:val="en-IN"/>
+        </w:rPr>
+      </w:pPr>
+    </w:p>
+    <w:p>
+      <w:pPr>
+        <w:numPr>
+          <w:ilvl w:val="0"/>
           <w:numId w:val="0"/>
         </w:numPr>
         <w:jc w:val="both"/>
@@ -533,6 +535,1213 @@
           <w:lang w:val="en-IN"/>
         </w:rPr>
         <w:t>Section 3: ADVANTAGES AND POSSIBLITIES</w:t>
+      </w:r>
+    </w:p>
+    <w:p>
+      <w:pPr>
+        <w:numPr>
+          <w:ilvl w:val="0"/>
+          <w:numId w:val="0"/>
+        </w:numPr>
+        <w:jc w:val="both"/>
+        <w:rPr>
+          <w:rFonts w:hint="default"/>
+          <w:lang w:val="en-IN"/>
+        </w:rPr>
+      </w:pPr>
+    </w:p>
+    <w:p>
+      <w:pPr>
+        <w:numPr>
+          <w:ilvl w:val="0"/>
+          <w:numId w:val="0"/>
+        </w:numPr>
+        <w:jc w:val="both"/>
+        <w:rPr>
+          <w:rFonts w:hint="default"/>
+          <w:lang w:val="en-IN"/>
+        </w:rPr>
+      </w:pPr>
+    </w:p>
+    <w:p>
+      <w:pPr>
+        <w:numPr>
+          <w:ilvl w:val="0"/>
+          <w:numId w:val="0"/>
+        </w:numPr>
+        <w:jc w:val="both"/>
+        <w:rPr>
+          <w:rFonts w:hint="default"/>
+          <w:lang w:val="en-IN"/>
+        </w:rPr>
+      </w:pPr>
+    </w:p>
+    <w:p>
+      <w:pPr>
+        <w:numPr>
+          <w:ilvl w:val="0"/>
+          <w:numId w:val="0"/>
+        </w:numPr>
+        <w:jc w:val="both"/>
+        <w:rPr>
+          <w:rFonts w:hint="default"/>
+          <w:lang w:val="en-IN"/>
+        </w:rPr>
+      </w:pPr>
+    </w:p>
+    <w:p>
+      <w:pPr>
+        <w:numPr>
+          <w:ilvl w:val="0"/>
+          <w:numId w:val="0"/>
+        </w:numPr>
+        <w:jc w:val="both"/>
+        <w:rPr>
+          <w:rFonts w:hint="default"/>
+          <w:lang w:val="en-IN"/>
+        </w:rPr>
+      </w:pPr>
+    </w:p>
+    <w:p>
+      <w:pPr>
+        <w:numPr>
+          <w:ilvl w:val="0"/>
+          <w:numId w:val="0"/>
+        </w:numPr>
+        <w:jc w:val="both"/>
+        <w:rPr>
+          <w:rFonts w:hint="default"/>
+          <w:lang w:val="en-IN"/>
+        </w:rPr>
+      </w:pPr>
+    </w:p>
+    <w:p>
+      <w:pPr>
+        <w:numPr>
+          <w:ilvl w:val="0"/>
+          <w:numId w:val="0"/>
+        </w:numPr>
+        <w:jc w:val="both"/>
+        <w:rPr>
+          <w:rFonts w:hint="default"/>
+          <w:lang w:val="en-IN"/>
+        </w:rPr>
+      </w:pPr>
+    </w:p>
+    <w:p>
+      <w:pPr>
+        <w:numPr>
+          <w:ilvl w:val="0"/>
+          <w:numId w:val="0"/>
+        </w:numPr>
+        <w:jc w:val="both"/>
+        <w:rPr>
+          <w:rFonts w:hint="default"/>
+          <w:lang w:val="en-IN"/>
+        </w:rPr>
+      </w:pPr>
+    </w:p>
+    <w:p>
+      <w:pPr>
+        <w:numPr>
+          <w:ilvl w:val="0"/>
+          <w:numId w:val="0"/>
+        </w:numPr>
+        <w:jc w:val="both"/>
+        <w:rPr>
+          <w:rFonts w:hint="default"/>
+          <w:lang w:val="en-IN"/>
+        </w:rPr>
+      </w:pPr>
+    </w:p>
+    <w:p>
+      <w:pPr>
+        <w:numPr>
+          <w:numId w:val="0"/>
+        </w:numPr>
+        <w:jc w:val="both"/>
+        <w:rPr>
+          <w:rFonts w:hint="default"/>
+          <w:b/>
+          <w:bCs/>
+          <w:lang w:val="en-IN"/>
+        </w:rPr>
+      </w:pPr>
+      <w:r>
+        <w:rPr>
+          <w:rFonts w:hint="default"/>
+          <w:b/>
+          <w:bCs/>
+          <w:lang w:val="en-IN"/>
+        </w:rPr>
+        <w:t>UNDERSTANDING THE PROCESS OF PSC DEVELOPEMENT:</w:t>
+      </w:r>
+    </w:p>
+    <w:p>
+      <w:pPr>
+        <w:numPr>
+          <w:numId w:val="0"/>
+        </w:numPr>
+        <w:jc w:val="both"/>
+        <w:rPr>
+          <w:rFonts w:hint="default"/>
+          <w:b/>
+          <w:bCs/>
+          <w:lang w:val="en-IN"/>
+        </w:rPr>
+      </w:pPr>
+    </w:p>
+    <w:p>
+      <w:pPr>
+        <w:numPr>
+          <w:numId w:val="0"/>
+        </w:numPr>
+        <w:jc w:val="both"/>
+        <w:rPr>
+          <w:rFonts w:hint="default"/>
+          <w:b/>
+          <w:bCs/>
+          <w:lang w:val="en-IN"/>
+        </w:rPr>
+      </w:pPr>
+      <w:r>
+        <w:rPr>
+          <w:rFonts w:hint="default"/>
+          <w:b/>
+          <w:bCs/>
+          <w:lang w:val="en-IN"/>
+        </w:rPr>
+        <w:t xml:space="preserve">PSC BASIC STRUCTURE: </w:t>
+      </w:r>
+    </w:p>
+    <w:p>
+      <w:pPr>
+        <w:numPr>
+          <w:numId w:val="0"/>
+        </w:numPr>
+        <w:jc w:val="both"/>
+        <w:rPr>
+          <w:rFonts w:hint="default"/>
+          <w:b/>
+          <w:bCs/>
+          <w:lang w:val="en-IN"/>
+        </w:rPr>
+      </w:pPr>
+      <w:r>
+        <w:rPr>
+          <w:rFonts w:hint="default"/>
+          <w:b/>
+          <w:bCs/>
+          <w:lang w:val="en-IN"/>
+        </w:rPr>
+        <w:tab/>
+        <w:t>ETL STACK SEQUENCE</w:t>
+      </w:r>
+    </w:p>
+    <w:p>
+      <w:pPr>
+        <w:numPr>
+          <w:numId w:val="0"/>
+        </w:numPr>
+        <w:jc w:val="both"/>
+        <w:rPr>
+          <w:rFonts w:hint="default"/>
+          <w:b w:val="0"/>
+          <w:bCs w:val="0"/>
+          <w:lang w:val="en-IN"/>
+        </w:rPr>
+      </w:pPr>
+      <w:r>
+        <w:rPr>
+          <w:rFonts w:hint="default"/>
+          <w:b/>
+          <w:bCs/>
+          <w:lang w:val="en-IN"/>
+        </w:rPr>
+        <w:tab/>
+        <w:t/>
+      </w:r>
+      <w:r>
+        <w:rPr>
+          <w:rFonts w:hint="default"/>
+          <w:b/>
+          <w:bCs/>
+          <w:lang w:val="en-IN"/>
+        </w:rPr>
+        <w:tab/>
+      </w:r>
+      <w:r>
+        <w:rPr>
+          <w:rFonts w:hint="default"/>
+          <w:b w:val="0"/>
+          <w:bCs w:val="0"/>
+          <w:lang w:val="en-IN"/>
+        </w:rPr>
+        <w:t>ETL DEPOSITION PROCEDURE</w:t>
+      </w:r>
+    </w:p>
+    <w:p>
+      <w:pPr>
+        <w:numPr>
+          <w:numId w:val="0"/>
+        </w:numPr>
+        <w:jc w:val="both"/>
+        <w:rPr>
+          <w:rFonts w:hint="default"/>
+          <w:b/>
+          <w:bCs/>
+          <w:lang w:val="en-IN"/>
+        </w:rPr>
+      </w:pPr>
+      <w:r>
+        <w:rPr>
+          <w:rFonts w:hint="default"/>
+          <w:b/>
+          <w:bCs/>
+          <w:lang w:val="en-IN"/>
+        </w:rPr>
+        <w:tab/>
+        <w:t xml:space="preserve">PEROVSKITE STACK </w:t>
+      </w:r>
+    </w:p>
+    <w:p>
+      <w:pPr>
+        <w:numPr>
+          <w:numId w:val="0"/>
+        </w:numPr>
+        <w:jc w:val="both"/>
+        <w:rPr>
+          <w:rFonts w:hint="default"/>
+          <w:b w:val="0"/>
+          <w:bCs w:val="0"/>
+          <w:lang w:val="en-IN"/>
+        </w:rPr>
+      </w:pPr>
+      <w:r>
+        <w:rPr>
+          <w:rFonts w:hint="default"/>
+          <w:b/>
+          <w:bCs/>
+          <w:lang w:val="en-IN"/>
+        </w:rPr>
+        <w:tab/>
+        <w:t/>
+      </w:r>
+      <w:r>
+        <w:rPr>
+          <w:rFonts w:hint="default"/>
+          <w:b/>
+          <w:bCs/>
+          <w:lang w:val="en-IN"/>
+        </w:rPr>
+        <w:tab/>
+      </w:r>
+      <w:r>
+        <w:rPr>
+          <w:rFonts w:hint="default"/>
+          <w:b w:val="0"/>
+          <w:bCs w:val="0"/>
+          <w:lang w:val="en-IN"/>
+        </w:rPr>
+        <w:t>PEROVSKITE COMPOSITION (A,B AND X)</w:t>
+      </w:r>
+    </w:p>
+    <w:p>
+      <w:pPr>
+        <w:numPr>
+          <w:numId w:val="0"/>
+        </w:numPr>
+        <w:jc w:val="both"/>
+        <w:rPr>
+          <w:rFonts w:hint="default"/>
+          <w:b w:val="0"/>
+          <w:bCs w:val="0"/>
+          <w:lang w:val="en-IN"/>
+        </w:rPr>
+      </w:pPr>
+      <w:r>
+        <w:rPr>
+          <w:rFonts w:hint="default"/>
+          <w:b w:val="0"/>
+          <w:bCs w:val="0"/>
+          <w:lang w:val="en-IN"/>
+        </w:rPr>
+        <w:tab/>
+        <w:t/>
+      </w:r>
+      <w:r>
+        <w:rPr>
+          <w:rFonts w:hint="default"/>
+          <w:b w:val="0"/>
+          <w:bCs w:val="0"/>
+          <w:lang w:val="en-IN"/>
+        </w:rPr>
+        <w:tab/>
+        <w:t>SUBSTRATE STACK SEQUENCE</w:t>
+      </w:r>
+    </w:p>
+    <w:p>
+      <w:pPr>
+        <w:numPr>
+          <w:numId w:val="0"/>
+        </w:numPr>
+        <w:jc w:val="both"/>
+        <w:rPr>
+          <w:rFonts w:hint="default"/>
+          <w:b w:val="0"/>
+          <w:bCs w:val="0"/>
+          <w:lang w:val="en-IN"/>
+        </w:rPr>
+      </w:pPr>
+      <w:r>
+        <w:rPr>
+          <w:rFonts w:hint="default"/>
+          <w:b w:val="0"/>
+          <w:bCs w:val="0"/>
+          <w:lang w:val="en-IN"/>
+        </w:rPr>
+        <w:tab/>
+        <w:t/>
+      </w:r>
+      <w:r>
+        <w:rPr>
+          <w:rFonts w:hint="default"/>
+          <w:b w:val="0"/>
+          <w:bCs w:val="0"/>
+          <w:lang w:val="en-IN"/>
+        </w:rPr>
+        <w:tab/>
+        <w:t>PEROVSKITE DEPOSITION PROCEDURE</w:t>
+      </w:r>
+    </w:p>
+    <w:p>
+      <w:pPr>
+        <w:numPr>
+          <w:numId w:val="0"/>
+        </w:numPr>
+        <w:jc w:val="both"/>
+        <w:rPr>
+          <w:rFonts w:hint="default"/>
+          <w:b w:val="0"/>
+          <w:bCs w:val="0"/>
+          <w:lang w:val="en-IN"/>
+        </w:rPr>
+      </w:pPr>
+      <w:r>
+        <w:rPr>
+          <w:rFonts w:hint="default"/>
+          <w:b w:val="0"/>
+          <w:bCs w:val="0"/>
+          <w:lang w:val="en-IN"/>
+        </w:rPr>
+        <w:tab/>
+        <w:t/>
+      </w:r>
+      <w:r>
+        <w:rPr>
+          <w:rFonts w:hint="default"/>
+          <w:b w:val="0"/>
+          <w:bCs w:val="0"/>
+          <w:lang w:val="en-IN"/>
+        </w:rPr>
+        <w:tab/>
+        <w:t>PEROVSKITE DEPOSITION SOLVENTS</w:t>
+      </w:r>
+    </w:p>
+    <w:p>
+      <w:pPr>
+        <w:numPr>
+          <w:numId w:val="0"/>
+        </w:numPr>
+        <w:jc w:val="both"/>
+        <w:rPr>
+          <w:rFonts w:hint="default"/>
+          <w:b w:val="0"/>
+          <w:bCs w:val="0"/>
+          <w:lang w:val="en-IN"/>
+        </w:rPr>
+      </w:pPr>
+      <w:r>
+        <w:rPr>
+          <w:rFonts w:hint="default"/>
+          <w:b w:val="0"/>
+          <w:bCs w:val="0"/>
+          <w:lang w:val="en-IN"/>
+        </w:rPr>
+        <w:tab/>
+        <w:t/>
+      </w:r>
+      <w:r>
+        <w:rPr>
+          <w:rFonts w:hint="default"/>
+          <w:b w:val="0"/>
+          <w:bCs w:val="0"/>
+          <w:lang w:val="en-IN"/>
+        </w:rPr>
+        <w:tab/>
+        <w:t>PEROVSKITE DEPOSITION SOLVENTS MIXING RATIOS</w:t>
+      </w:r>
+    </w:p>
+    <w:p>
+      <w:pPr>
+        <w:numPr>
+          <w:numId w:val="0"/>
+        </w:numPr>
+        <w:jc w:val="both"/>
+        <w:rPr>
+          <w:rFonts w:hint="default"/>
+          <w:b w:val="0"/>
+          <w:bCs w:val="0"/>
+          <w:lang w:val="en-IN"/>
+        </w:rPr>
+      </w:pPr>
+      <w:r>
+        <w:rPr>
+          <w:rFonts w:hint="default"/>
+          <w:b w:val="0"/>
+          <w:bCs w:val="0"/>
+          <w:lang w:val="en-IN"/>
+        </w:rPr>
+        <w:tab/>
+        <w:t/>
+      </w:r>
+      <w:r>
+        <w:rPr>
+          <w:rFonts w:hint="default"/>
+          <w:b w:val="0"/>
+          <w:bCs w:val="0"/>
+          <w:lang w:val="en-IN"/>
+        </w:rPr>
+        <w:tab/>
+        <w:t>PEROVSKITE DEPOSITION AGGREGATION STATE OF REACTANT</w:t>
+      </w:r>
+    </w:p>
+    <w:p>
+      <w:pPr>
+        <w:numPr>
+          <w:numId w:val="0"/>
+        </w:numPr>
+        <w:jc w:val="both"/>
+        <w:rPr>
+          <w:rFonts w:hint="default"/>
+          <w:b w:val="0"/>
+          <w:bCs w:val="0"/>
+          <w:lang w:val="en-IN"/>
+        </w:rPr>
+      </w:pPr>
+      <w:r>
+        <w:rPr>
+          <w:rFonts w:hint="default"/>
+          <w:b w:val="0"/>
+          <w:bCs w:val="0"/>
+          <w:lang w:val="en-IN"/>
+        </w:rPr>
+        <w:tab/>
+        <w:t/>
+      </w:r>
+      <w:r>
+        <w:rPr>
+          <w:rFonts w:hint="default"/>
+          <w:b w:val="0"/>
+          <w:bCs w:val="0"/>
+          <w:lang w:val="en-IN"/>
+        </w:rPr>
+        <w:tab/>
+      </w:r>
+      <w:r>
+        <w:rPr>
+          <w:rFonts w:hint="default"/>
+          <w:b w:val="0"/>
+          <w:bCs w:val="0"/>
+          <w:lang w:val="en-IN"/>
+        </w:rPr>
+        <w:t>PEROVSKITE DEPOSITION THERMAL ANNEALING TEMPERATURE</w:t>
+      </w:r>
+    </w:p>
+    <w:p>
+      <w:pPr>
+        <w:numPr>
+          <w:numId w:val="0"/>
+        </w:numPr>
+        <w:jc w:val="both"/>
+        <w:rPr>
+          <w:rFonts w:hint="default"/>
+          <w:b w:val="0"/>
+          <w:bCs w:val="0"/>
+          <w:lang w:val="en-IN"/>
+        </w:rPr>
+      </w:pPr>
+      <w:r>
+        <w:rPr>
+          <w:rFonts w:hint="default"/>
+          <w:b w:val="0"/>
+          <w:bCs w:val="0"/>
+          <w:lang w:val="en-IN"/>
+        </w:rPr>
+        <w:tab/>
+        <w:t/>
+      </w:r>
+      <w:r>
+        <w:rPr>
+          <w:rFonts w:hint="default"/>
+          <w:b w:val="0"/>
+          <w:bCs w:val="0"/>
+          <w:lang w:val="en-IN"/>
+        </w:rPr>
+        <w:tab/>
+        <w:t>PEROVSKITE DEPOSITION THERMAL ANNEALING TIME</w:t>
+      </w:r>
+    </w:p>
+    <w:p>
+      <w:pPr>
+        <w:numPr>
+          <w:numId w:val="0"/>
+        </w:numPr>
+        <w:jc w:val="both"/>
+        <w:rPr>
+          <w:rFonts w:hint="default"/>
+          <w:b w:val="0"/>
+          <w:bCs w:val="0"/>
+          <w:lang w:val="en-IN"/>
+        </w:rPr>
+      </w:pPr>
+      <w:r>
+        <w:rPr>
+          <w:rFonts w:hint="default"/>
+          <w:b w:val="0"/>
+          <w:bCs w:val="0"/>
+          <w:lang w:val="en-IN"/>
+        </w:rPr>
+        <w:tab/>
+        <w:t/>
+      </w:r>
+      <w:r>
+        <w:rPr>
+          <w:rFonts w:hint="default"/>
+          <w:b w:val="0"/>
+          <w:bCs w:val="0"/>
+          <w:lang w:val="en-IN"/>
+        </w:rPr>
+        <w:tab/>
+        <w:t>PEROVKSITE COMPOSITION INORGANIC</w:t>
+      </w:r>
+    </w:p>
+    <w:p>
+      <w:pPr>
+        <w:numPr>
+          <w:numId w:val="0"/>
+        </w:numPr>
+        <w:jc w:val="both"/>
+        <w:rPr>
+          <w:rFonts w:hint="default"/>
+          <w:b w:val="0"/>
+          <w:bCs w:val="0"/>
+          <w:lang w:val="en-IN"/>
+        </w:rPr>
+      </w:pPr>
+      <w:r>
+        <w:rPr>
+          <w:rFonts w:hint="default"/>
+          <w:b w:val="0"/>
+          <w:bCs w:val="0"/>
+          <w:lang w:val="en-IN"/>
+        </w:rPr>
+        <w:tab/>
+        <w:t/>
+      </w:r>
+      <w:r>
+        <w:rPr>
+          <w:rFonts w:hint="default"/>
+          <w:b w:val="0"/>
+          <w:bCs w:val="0"/>
+          <w:lang w:val="en-IN"/>
+        </w:rPr>
+        <w:tab/>
+        <w:t>PEROVSKITE COMPOSITION LEAD FREE</w:t>
+      </w:r>
+    </w:p>
+    <w:p>
+      <w:pPr>
+        <w:numPr>
+          <w:numId w:val="0"/>
+        </w:numPr>
+        <w:jc w:val="both"/>
+        <w:rPr>
+          <w:rFonts w:hint="default"/>
+          <w:b w:val="0"/>
+          <w:bCs w:val="0"/>
+          <w:lang w:val="en-IN"/>
+        </w:rPr>
+      </w:pPr>
+      <w:r>
+        <w:rPr>
+          <w:rFonts w:hint="default"/>
+          <w:b w:val="0"/>
+          <w:bCs w:val="0"/>
+          <w:lang w:val="en-IN"/>
+        </w:rPr>
+        <w:tab/>
+        <w:t/>
+      </w:r>
+      <w:r>
+        <w:rPr>
+          <w:rFonts w:hint="default"/>
+          <w:b w:val="0"/>
+          <w:bCs w:val="0"/>
+          <w:lang w:val="en-IN"/>
+        </w:rPr>
+        <w:tab/>
+        <w:t>PEROVSKITE BANDGAP GRADED</w:t>
+      </w:r>
+    </w:p>
+    <w:p>
+      <w:pPr>
+        <w:numPr>
+          <w:numId w:val="0"/>
+        </w:numPr>
+        <w:jc w:val="both"/>
+        <w:rPr>
+          <w:rFonts w:hint="default"/>
+          <w:b w:val="0"/>
+          <w:bCs w:val="0"/>
+          <w:lang w:val="en-IN"/>
+        </w:rPr>
+      </w:pPr>
+      <w:r>
+        <w:rPr>
+          <w:rFonts w:hint="default"/>
+          <w:b w:val="0"/>
+          <w:bCs w:val="0"/>
+          <w:lang w:val="en-IN"/>
+        </w:rPr>
+        <w:tab/>
+        <w:t/>
+      </w:r>
+      <w:r>
+        <w:rPr>
+          <w:rFonts w:hint="default"/>
+          <w:b w:val="0"/>
+          <w:bCs w:val="0"/>
+          <w:lang w:val="en-IN"/>
+        </w:rPr>
+        <w:tab/>
+        <w:t>QUENCHING INDUCED CRYSTALLIZATION (BOOLEAN)</w:t>
+      </w:r>
+    </w:p>
+    <w:p>
+      <w:pPr>
+        <w:numPr>
+          <w:numId w:val="0"/>
+        </w:numPr>
+        <w:jc w:val="both"/>
+        <w:rPr>
+          <w:rFonts w:hint="default"/>
+          <w:b/>
+          <w:bCs/>
+          <w:lang w:val="en-IN"/>
+        </w:rPr>
+      </w:pPr>
+      <w:r>
+        <w:rPr>
+          <w:rFonts w:hint="default"/>
+          <w:b/>
+          <w:bCs/>
+          <w:lang w:val="en-IN"/>
+        </w:rPr>
+        <w:tab/>
+        <w:t>HTL STACK SEQUENCE</w:t>
+      </w:r>
+    </w:p>
+    <w:p>
+      <w:pPr>
+        <w:numPr>
+          <w:numId w:val="0"/>
+        </w:numPr>
+        <w:jc w:val="both"/>
+        <w:rPr>
+          <w:rFonts w:hint="default"/>
+          <w:b w:val="0"/>
+          <w:bCs w:val="0"/>
+          <w:lang w:val="en-IN"/>
+        </w:rPr>
+      </w:pPr>
+      <w:r>
+        <w:rPr>
+          <w:rFonts w:hint="default"/>
+          <w:b/>
+          <w:bCs/>
+          <w:lang w:val="en-IN"/>
+        </w:rPr>
+        <w:tab/>
+        <w:t/>
+      </w:r>
+      <w:r>
+        <w:rPr>
+          <w:rFonts w:hint="default"/>
+          <w:b/>
+          <w:bCs/>
+          <w:lang w:val="en-IN"/>
+        </w:rPr>
+        <w:tab/>
+      </w:r>
+      <w:r>
+        <w:rPr>
+          <w:rFonts w:hint="default"/>
+          <w:b w:val="0"/>
+          <w:bCs w:val="0"/>
+          <w:lang w:val="en-IN"/>
+        </w:rPr>
+        <w:t>HTL DEPOSITION PROCEDURE</w:t>
+      </w:r>
+    </w:p>
+    <w:p>
+      <w:pPr>
+        <w:numPr>
+          <w:numId w:val="0"/>
+        </w:numPr>
+        <w:jc w:val="both"/>
+        <w:rPr>
+          <w:rFonts w:hint="default"/>
+          <w:b w:val="0"/>
+          <w:bCs w:val="0"/>
+          <w:lang w:val="en-IN"/>
+        </w:rPr>
+      </w:pPr>
+      <w:r>
+        <w:rPr>
+          <w:rFonts w:hint="default"/>
+          <w:b w:val="0"/>
+          <w:bCs w:val="0"/>
+          <w:lang w:val="en-IN"/>
+        </w:rPr>
+        <w:tab/>
+        <w:t/>
+      </w:r>
+      <w:r>
+        <w:rPr>
+          <w:rFonts w:hint="default"/>
+          <w:b w:val="0"/>
+          <w:bCs w:val="0"/>
+          <w:lang w:val="en-IN"/>
+        </w:rPr>
+        <w:tab/>
+        <w:t>HTL ADDITIVE COMPOUNDS</w:t>
+      </w:r>
+    </w:p>
+    <w:p>
+      <w:pPr>
+        <w:numPr>
+          <w:numId w:val="0"/>
+        </w:numPr>
+        <w:jc w:val="both"/>
+        <w:rPr>
+          <w:rFonts w:hint="default"/>
+          <w:b/>
+          <w:bCs/>
+          <w:lang w:val="en-IN"/>
+        </w:rPr>
+      </w:pPr>
+      <w:r>
+        <w:rPr>
+          <w:rFonts w:hint="default"/>
+          <w:b/>
+          <w:bCs/>
+          <w:lang w:val="en-IN"/>
+        </w:rPr>
+        <w:tab/>
+        <w:t xml:space="preserve">BACK CONTACT STACK </w:t>
+      </w:r>
+    </w:p>
+    <w:p>
+      <w:pPr>
+        <w:numPr>
+          <w:numId w:val="0"/>
+        </w:numPr>
+        <w:jc w:val="both"/>
+        <w:rPr>
+          <w:rFonts w:hint="default"/>
+          <w:b w:val="0"/>
+          <w:bCs w:val="0"/>
+          <w:lang w:val="en-IN"/>
+        </w:rPr>
+      </w:pPr>
+      <w:r>
+        <w:rPr>
+          <w:rFonts w:hint="default"/>
+          <w:b/>
+          <w:bCs/>
+          <w:lang w:val="en-IN"/>
+        </w:rPr>
+        <w:tab/>
+        <w:t/>
+      </w:r>
+      <w:r>
+        <w:rPr>
+          <w:rFonts w:hint="default"/>
+          <w:b/>
+          <w:bCs/>
+          <w:lang w:val="en-IN"/>
+        </w:rPr>
+        <w:tab/>
+      </w:r>
+      <w:r>
+        <w:rPr>
+          <w:rFonts w:hint="default"/>
+          <w:b w:val="0"/>
+          <w:bCs w:val="0"/>
+          <w:lang w:val="en-IN"/>
+        </w:rPr>
+        <w:t>BACK CONTACT DEPOSTION PROCEDURE</w:t>
+      </w:r>
+    </w:p>
+    <w:p>
+      <w:pPr>
+        <w:numPr>
+          <w:numId w:val="0"/>
+        </w:numPr>
+        <w:jc w:val="both"/>
+        <w:rPr>
+          <w:rFonts w:hint="default"/>
+          <w:b w:val="0"/>
+          <w:bCs w:val="0"/>
+          <w:lang w:val="en-IN"/>
+        </w:rPr>
+      </w:pPr>
+      <w:r>
+        <w:rPr>
+          <w:rFonts w:hint="default"/>
+          <w:b w:val="0"/>
+          <w:bCs w:val="0"/>
+          <w:lang w:val="en-IN"/>
+        </w:rPr>
+        <w:tab/>
+        <w:t/>
+      </w:r>
+      <w:r>
+        <w:rPr>
+          <w:rFonts w:hint="default"/>
+          <w:b w:val="0"/>
+          <w:bCs w:val="0"/>
+          <w:lang w:val="en-IN"/>
+        </w:rPr>
+        <w:tab/>
+        <w:t>BACK CONTACT STACK SEQUENCE</w:t>
+      </w:r>
+    </w:p>
+    <w:p>
+      <w:pPr>
+        <w:numPr>
+          <w:numId w:val="0"/>
+        </w:numPr>
+        <w:jc w:val="both"/>
+        <w:rPr>
+          <w:rFonts w:hint="default"/>
+          <w:b w:val="0"/>
+          <w:bCs w:val="0"/>
+          <w:lang w:val="en-IN"/>
+        </w:rPr>
+      </w:pPr>
+      <w:r>
+        <w:rPr>
+          <w:rFonts w:hint="default"/>
+          <w:b w:val="0"/>
+          <w:bCs w:val="0"/>
+          <w:lang w:val="en-IN"/>
+        </w:rPr>
+        <w:tab/>
+        <w:t/>
+      </w:r>
+      <w:r>
+        <w:rPr>
+          <w:rFonts w:hint="default"/>
+          <w:b w:val="0"/>
+          <w:bCs w:val="0"/>
+          <w:lang w:val="en-IN"/>
+        </w:rPr>
+        <w:tab/>
+        <w:t>BACK CONTACT THICKNESS</w:t>
+      </w:r>
+    </w:p>
+    <w:p>
+      <w:pPr>
+        <w:numPr>
+          <w:numId w:val="0"/>
+        </w:numPr>
+        <w:jc w:val="both"/>
+        <w:rPr>
+          <w:rFonts w:hint="default"/>
+          <w:b/>
+          <w:bCs/>
+          <w:lang w:val="en-IN"/>
+        </w:rPr>
+      </w:pPr>
+      <w:r>
+        <w:rPr>
+          <w:rFonts w:hint="default"/>
+          <w:b/>
+          <w:bCs/>
+          <w:lang w:val="en-IN"/>
+        </w:rPr>
+        <w:tab/>
+        <w:t>MISCELANEOUS FEATURES</w:t>
+      </w:r>
+    </w:p>
+    <w:p>
+      <w:pPr>
+        <w:numPr>
+          <w:numId w:val="0"/>
+        </w:numPr>
+        <w:jc w:val="both"/>
+        <w:rPr>
+          <w:rFonts w:hint="default"/>
+          <w:b w:val="0"/>
+          <w:bCs w:val="0"/>
+          <w:lang w:val="en-IN"/>
+        </w:rPr>
+      </w:pPr>
+      <w:r>
+        <w:rPr>
+          <w:rFonts w:hint="default"/>
+          <w:b/>
+          <w:bCs/>
+          <w:lang w:val="en-IN"/>
+        </w:rPr>
+        <w:tab/>
+        <w:t/>
+      </w:r>
+      <w:r>
+        <w:rPr>
+          <w:rFonts w:hint="default"/>
+          <w:b/>
+          <w:bCs/>
+          <w:lang w:val="en-IN"/>
+        </w:rPr>
+        <w:tab/>
+      </w:r>
+      <w:r>
+        <w:rPr>
+          <w:rFonts w:hint="default"/>
+          <w:b w:val="0"/>
+          <w:bCs w:val="0"/>
+          <w:lang w:val="en-IN"/>
+        </w:rPr>
+        <w:t>DEPOSITION SYNTHESIS ATMOSPHERE</w:t>
+      </w:r>
+    </w:p>
+    <w:p>
+      <w:pPr>
+        <w:numPr>
+          <w:numId w:val="0"/>
+        </w:numPr>
+        <w:jc w:val="both"/>
+        <w:rPr>
+          <w:rFonts w:hint="default"/>
+          <w:b w:val="0"/>
+          <w:bCs w:val="0"/>
+          <w:lang w:val="en-IN"/>
+        </w:rPr>
+      </w:pPr>
+      <w:r>
+        <w:rPr>
+          <w:rFonts w:hint="default"/>
+          <w:b w:val="0"/>
+          <w:bCs w:val="0"/>
+          <w:lang w:val="en-IN"/>
+        </w:rPr>
+        <w:tab/>
+        <w:t/>
+      </w:r>
+      <w:r>
+        <w:rPr>
+          <w:rFonts w:hint="default"/>
+          <w:b w:val="0"/>
+          <w:bCs w:val="0"/>
+          <w:lang w:val="en-IN"/>
+        </w:rPr>
+        <w:tab/>
+        <w:t>CELL AREA MEASURED</w:t>
+      </w:r>
+    </w:p>
+    <w:p>
+      <w:pPr>
+        <w:numPr>
+          <w:numId w:val="0"/>
+        </w:numPr>
+        <w:jc w:val="both"/>
+        <w:rPr>
+          <w:rFonts w:hint="default"/>
+          <w:b w:val="0"/>
+          <w:bCs w:val="0"/>
+          <w:lang w:val="en-IN"/>
+        </w:rPr>
+      </w:pPr>
+      <w:r>
+        <w:rPr>
+          <w:rFonts w:hint="default"/>
+          <w:b w:val="0"/>
+          <w:bCs w:val="0"/>
+          <w:lang w:val="en-IN"/>
+        </w:rPr>
+        <w:tab/>
+        <w:t/>
+      </w:r>
+      <w:r>
+        <w:rPr>
+          <w:rFonts w:hint="default"/>
+          <w:b w:val="0"/>
+          <w:bCs w:val="0"/>
+          <w:lang w:val="en-IN"/>
+        </w:rPr>
+        <w:tab/>
+        <w:t>NUMBER OF DEPOSITION STEPS</w:t>
+      </w:r>
+    </w:p>
+    <w:p>
+      <w:pPr>
+        <w:numPr>
+          <w:numId w:val="0"/>
+        </w:numPr>
+        <w:jc w:val="both"/>
+        <w:rPr>
+          <w:rFonts w:hint="default"/>
+          <w:b w:val="0"/>
+          <w:bCs w:val="0"/>
+          <w:lang w:val="en-IN"/>
+        </w:rPr>
+      </w:pPr>
+      <w:r>
+        <w:rPr>
+          <w:rFonts w:hint="default"/>
+          <w:b w:val="0"/>
+          <w:bCs w:val="0"/>
+          <w:lang w:val="en-IN"/>
+        </w:rPr>
+        <w:tab/>
+        <w:t/>
+      </w:r>
+      <w:r>
+        <w:rPr>
+          <w:rFonts w:hint="default"/>
+          <w:b w:val="0"/>
+          <w:bCs w:val="0"/>
+          <w:lang w:val="en-IN"/>
+        </w:rPr>
+        <w:tab/>
+        <w:t>ENCAPSULATION (BOOLEAN)</w:t>
+      </w:r>
+    </w:p>
+    <w:p>
+      <w:pPr>
+        <w:numPr>
+          <w:numId w:val="0"/>
+        </w:numPr>
+        <w:jc w:val="both"/>
+        <w:rPr>
+          <w:rFonts w:hint="default"/>
+          <w:b w:val="0"/>
+          <w:bCs w:val="0"/>
+          <w:lang w:val="en-IN"/>
+        </w:rPr>
+      </w:pPr>
+    </w:p>
+    <w:p>
+      <w:pPr>
+        <w:numPr>
+          <w:numId w:val="0"/>
+        </w:numPr>
+        <w:jc w:val="both"/>
+        <w:rPr>
+          <w:rFonts w:hint="default"/>
+          <w:b w:val="0"/>
+          <w:bCs w:val="0"/>
+          <w:lang w:val="en-IN"/>
+        </w:rPr>
+      </w:pPr>
+      <w:r>
+        <w:rPr>
+          <w:rFonts w:hint="default"/>
+          <w:b w:val="0"/>
+          <w:bCs w:val="0"/>
+          <w:lang w:val="en-IN"/>
+        </w:rPr>
+        <w:tab/>
+      </w:r>
+      <w:r>
+        <w:rPr>
+          <w:rFonts w:hint="default"/>
+          <w:b/>
+          <w:bCs/>
+          <w:lang w:val="en-IN"/>
+        </w:rPr>
+        <w:t>NUMERICAL OR ANALYTICAL FEATURES</w:t>
+      </w:r>
+    </w:p>
+    <w:p>
+      <w:pPr>
+        <w:numPr>
+          <w:numId w:val="0"/>
+        </w:numPr>
+        <w:jc w:val="both"/>
+        <w:rPr>
+          <w:rFonts w:hint="default"/>
+          <w:b w:val="0"/>
+          <w:bCs w:val="0"/>
+          <w:lang w:val="en-IN"/>
+        </w:rPr>
+      </w:pPr>
+      <w:r>
+        <w:rPr>
+          <w:rFonts w:hint="default"/>
+          <w:b w:val="0"/>
+          <w:bCs w:val="0"/>
+          <w:lang w:val="en-IN"/>
+        </w:rPr>
+        <w:tab/>
+        <w:t/>
+      </w:r>
+      <w:r>
+        <w:rPr>
+          <w:rFonts w:hint="default"/>
+          <w:b w:val="0"/>
+          <w:bCs w:val="0"/>
+          <w:lang w:val="en-IN"/>
+        </w:rPr>
+        <w:tab/>
+        <w:t>JV-AVERAGE OVER N-NUMBER OF CELLS</w:t>
+      </w:r>
+    </w:p>
+    <w:p>
+      <w:pPr>
+        <w:numPr>
+          <w:numId w:val="0"/>
+        </w:numPr>
+        <w:jc w:val="both"/>
+        <w:rPr>
+          <w:rFonts w:hint="default"/>
+          <w:b w:val="0"/>
+          <w:bCs w:val="0"/>
+          <w:lang w:val="en-IN"/>
+        </w:rPr>
+      </w:pPr>
+      <w:r>
+        <w:rPr>
+          <w:rFonts w:hint="default"/>
+          <w:b w:val="0"/>
+          <w:bCs w:val="0"/>
+          <w:lang w:val="en-IN"/>
+        </w:rPr>
+        <w:tab/>
+        <w:t/>
+      </w:r>
+      <w:r>
+        <w:rPr>
+          <w:rFonts w:hint="default"/>
+          <w:b w:val="0"/>
+          <w:bCs w:val="0"/>
+          <w:lang w:val="en-IN"/>
+        </w:rPr>
+        <w:tab/>
+        <w:t>JV-DEFAULT PCE</w:t>
       </w:r>
       <w:bookmarkStart w:id="0" w:name="_GoBack"/>
       <w:bookmarkEnd w:id="0"/>

</xml_diff>

<commit_message>
Ran fold 7,8,9 on kaggle kernel succesfull on the featured data and saved the resultant files in corresponding locations
</commit_message>
<xml_diff>
--- a/docs/ml_draft_main.docx
+++ b/docs/ml_draft_main.docx
@@ -879,872 +879,872 @@
         <w:tab/>
         <w:t>SUBSTRATE STACK SEQUENCE</w:t>
       </w:r>
-    </w:p>
-    <w:p>
-      <w:pPr>
-        <w:numPr>
-          <w:numId w:val="0"/>
-        </w:numPr>
-        <w:jc w:val="both"/>
-        <w:rPr>
-          <w:rFonts w:hint="default"/>
-          <w:b w:val="0"/>
-          <w:bCs w:val="0"/>
-          <w:lang w:val="en-IN"/>
-        </w:rPr>
-      </w:pPr>
-      <w:r>
-        <w:rPr>
-          <w:rFonts w:hint="default"/>
-          <w:b w:val="0"/>
-          <w:bCs w:val="0"/>
-          <w:lang w:val="en-IN"/>
-        </w:rPr>
-        <w:tab/>
-        <w:t/>
-      </w:r>
-      <w:r>
-        <w:rPr>
-          <w:rFonts w:hint="default"/>
-          <w:b w:val="0"/>
-          <w:bCs w:val="0"/>
-          <w:lang w:val="en-IN"/>
-        </w:rPr>
-        <w:tab/>
-        <w:t>PEROVSKITE DEPOSITION PROCEDURE</w:t>
-      </w:r>
-    </w:p>
-    <w:p>
-      <w:pPr>
-        <w:numPr>
-          <w:numId w:val="0"/>
-        </w:numPr>
-        <w:jc w:val="both"/>
-        <w:rPr>
-          <w:rFonts w:hint="default"/>
-          <w:b w:val="0"/>
-          <w:bCs w:val="0"/>
-          <w:lang w:val="en-IN"/>
-        </w:rPr>
-      </w:pPr>
-      <w:r>
-        <w:rPr>
-          <w:rFonts w:hint="default"/>
-          <w:b w:val="0"/>
-          <w:bCs w:val="0"/>
-          <w:lang w:val="en-IN"/>
-        </w:rPr>
-        <w:tab/>
-        <w:t/>
-      </w:r>
-      <w:r>
-        <w:rPr>
-          <w:rFonts w:hint="default"/>
-          <w:b w:val="0"/>
-          <w:bCs w:val="0"/>
-          <w:lang w:val="en-IN"/>
-        </w:rPr>
-        <w:tab/>
-        <w:t>PEROVSKITE DEPOSITION SOLVENTS</w:t>
-      </w:r>
-    </w:p>
-    <w:p>
-      <w:pPr>
-        <w:numPr>
-          <w:numId w:val="0"/>
-        </w:numPr>
-        <w:jc w:val="both"/>
-        <w:rPr>
-          <w:rFonts w:hint="default"/>
-          <w:b w:val="0"/>
-          <w:bCs w:val="0"/>
-          <w:lang w:val="en-IN"/>
-        </w:rPr>
-      </w:pPr>
-      <w:r>
-        <w:rPr>
-          <w:rFonts w:hint="default"/>
-          <w:b w:val="0"/>
-          <w:bCs w:val="0"/>
-          <w:lang w:val="en-IN"/>
-        </w:rPr>
-        <w:tab/>
-        <w:t/>
-      </w:r>
-      <w:r>
-        <w:rPr>
-          <w:rFonts w:hint="default"/>
-          <w:b w:val="0"/>
-          <w:bCs w:val="0"/>
-          <w:lang w:val="en-IN"/>
-        </w:rPr>
-        <w:tab/>
-        <w:t>PEROVSKITE DEPOSITION SOLVENTS MIXING RATIOS</w:t>
-      </w:r>
-    </w:p>
-    <w:p>
-      <w:pPr>
-        <w:numPr>
-          <w:numId w:val="0"/>
-        </w:numPr>
-        <w:jc w:val="both"/>
-        <w:rPr>
-          <w:rFonts w:hint="default"/>
-          <w:b w:val="0"/>
-          <w:bCs w:val="0"/>
-          <w:lang w:val="en-IN"/>
-        </w:rPr>
-      </w:pPr>
-      <w:r>
-        <w:rPr>
-          <w:rFonts w:hint="default"/>
-          <w:b w:val="0"/>
-          <w:bCs w:val="0"/>
-          <w:lang w:val="en-IN"/>
-        </w:rPr>
-        <w:tab/>
-        <w:t/>
-      </w:r>
-      <w:r>
-        <w:rPr>
-          <w:rFonts w:hint="default"/>
-          <w:b w:val="0"/>
-          <w:bCs w:val="0"/>
-          <w:lang w:val="en-IN"/>
-        </w:rPr>
-        <w:tab/>
-        <w:t>PEROVSKITE DEPOSITION AGGREGATION STATE OF REACTANT</w:t>
-      </w:r>
-    </w:p>
-    <w:p>
-      <w:pPr>
-        <w:numPr>
-          <w:numId w:val="0"/>
-        </w:numPr>
-        <w:jc w:val="both"/>
-        <w:rPr>
-          <w:rFonts w:hint="default"/>
-          <w:b w:val="0"/>
-          <w:bCs w:val="0"/>
-          <w:lang w:val="en-IN"/>
-        </w:rPr>
-      </w:pPr>
-      <w:r>
-        <w:rPr>
-          <w:rFonts w:hint="default"/>
-          <w:b w:val="0"/>
-          <w:bCs w:val="0"/>
-          <w:lang w:val="en-IN"/>
-        </w:rPr>
-        <w:tab/>
-        <w:t/>
-      </w:r>
-      <w:r>
-        <w:rPr>
-          <w:rFonts w:hint="default"/>
-          <w:b w:val="0"/>
-          <w:bCs w:val="0"/>
-          <w:lang w:val="en-IN"/>
-        </w:rPr>
-        <w:tab/>
-      </w:r>
-      <w:r>
-        <w:rPr>
-          <w:rFonts w:hint="default"/>
-          <w:b w:val="0"/>
-          <w:bCs w:val="0"/>
-          <w:lang w:val="en-IN"/>
-        </w:rPr>
-        <w:t>PEROVSKITE DEPOSITION THERMAL ANNEALING TEMPERATURE</w:t>
-      </w:r>
-    </w:p>
-    <w:p>
-      <w:pPr>
-        <w:numPr>
-          <w:numId w:val="0"/>
-        </w:numPr>
-        <w:jc w:val="both"/>
-        <w:rPr>
-          <w:rFonts w:hint="default"/>
-          <w:b w:val="0"/>
-          <w:bCs w:val="0"/>
-          <w:lang w:val="en-IN"/>
-        </w:rPr>
-      </w:pPr>
-      <w:r>
-        <w:rPr>
-          <w:rFonts w:hint="default"/>
-          <w:b w:val="0"/>
-          <w:bCs w:val="0"/>
-          <w:lang w:val="en-IN"/>
-        </w:rPr>
-        <w:tab/>
-        <w:t/>
-      </w:r>
-      <w:r>
-        <w:rPr>
-          <w:rFonts w:hint="default"/>
-          <w:b w:val="0"/>
-          <w:bCs w:val="0"/>
-          <w:lang w:val="en-IN"/>
-        </w:rPr>
-        <w:tab/>
-        <w:t>PEROVSKITE DEPOSITION THERMAL ANNEALING TIME</w:t>
-      </w:r>
-    </w:p>
-    <w:p>
-      <w:pPr>
-        <w:numPr>
-          <w:numId w:val="0"/>
-        </w:numPr>
-        <w:jc w:val="both"/>
-        <w:rPr>
-          <w:rFonts w:hint="default"/>
-          <w:b w:val="0"/>
-          <w:bCs w:val="0"/>
-          <w:lang w:val="en-IN"/>
-        </w:rPr>
-      </w:pPr>
-      <w:r>
-        <w:rPr>
-          <w:rFonts w:hint="default"/>
-          <w:b w:val="0"/>
-          <w:bCs w:val="0"/>
-          <w:lang w:val="en-IN"/>
-        </w:rPr>
-        <w:tab/>
-        <w:t/>
-      </w:r>
-      <w:r>
-        <w:rPr>
-          <w:rFonts w:hint="default"/>
-          <w:b w:val="0"/>
-          <w:bCs w:val="0"/>
-          <w:lang w:val="en-IN"/>
-        </w:rPr>
-        <w:tab/>
-        <w:t>PEROVKSITE COMPOSITION INORGANIC</w:t>
-      </w:r>
-    </w:p>
-    <w:p>
-      <w:pPr>
-        <w:numPr>
-          <w:numId w:val="0"/>
-        </w:numPr>
-        <w:jc w:val="both"/>
-        <w:rPr>
-          <w:rFonts w:hint="default"/>
-          <w:b w:val="0"/>
-          <w:bCs w:val="0"/>
-          <w:lang w:val="en-IN"/>
-        </w:rPr>
-      </w:pPr>
-      <w:r>
-        <w:rPr>
-          <w:rFonts w:hint="default"/>
-          <w:b w:val="0"/>
-          <w:bCs w:val="0"/>
-          <w:lang w:val="en-IN"/>
-        </w:rPr>
-        <w:tab/>
-        <w:t/>
-      </w:r>
-      <w:r>
-        <w:rPr>
-          <w:rFonts w:hint="default"/>
-          <w:b w:val="0"/>
-          <w:bCs w:val="0"/>
-          <w:lang w:val="en-IN"/>
-        </w:rPr>
-        <w:tab/>
-        <w:t>PEROVSKITE COMPOSITION LEAD FREE</w:t>
-      </w:r>
-    </w:p>
-    <w:p>
-      <w:pPr>
-        <w:numPr>
-          <w:numId w:val="0"/>
-        </w:numPr>
-        <w:jc w:val="both"/>
-        <w:rPr>
-          <w:rFonts w:hint="default"/>
-          <w:b w:val="0"/>
-          <w:bCs w:val="0"/>
-          <w:lang w:val="en-IN"/>
-        </w:rPr>
-      </w:pPr>
-      <w:r>
-        <w:rPr>
-          <w:rFonts w:hint="default"/>
-          <w:b w:val="0"/>
-          <w:bCs w:val="0"/>
-          <w:lang w:val="en-IN"/>
-        </w:rPr>
-        <w:tab/>
-        <w:t/>
-      </w:r>
-      <w:r>
-        <w:rPr>
-          <w:rFonts w:hint="default"/>
-          <w:b w:val="0"/>
-          <w:bCs w:val="0"/>
-          <w:lang w:val="en-IN"/>
-        </w:rPr>
-        <w:tab/>
-        <w:t>PEROVSKITE BANDGAP GRADED</w:t>
-      </w:r>
-    </w:p>
-    <w:p>
-      <w:pPr>
-        <w:numPr>
-          <w:numId w:val="0"/>
-        </w:numPr>
-        <w:jc w:val="both"/>
-        <w:rPr>
-          <w:rFonts w:hint="default"/>
-          <w:b w:val="0"/>
-          <w:bCs w:val="0"/>
-          <w:lang w:val="en-IN"/>
-        </w:rPr>
-      </w:pPr>
-      <w:r>
-        <w:rPr>
-          <w:rFonts w:hint="default"/>
-          <w:b w:val="0"/>
-          <w:bCs w:val="0"/>
-          <w:lang w:val="en-IN"/>
-        </w:rPr>
-        <w:tab/>
-        <w:t/>
-      </w:r>
-      <w:r>
-        <w:rPr>
-          <w:rFonts w:hint="default"/>
-          <w:b w:val="0"/>
-          <w:bCs w:val="0"/>
-          <w:lang w:val="en-IN"/>
-        </w:rPr>
-        <w:tab/>
-        <w:t>QUENCHING INDUCED CRYSTALLIZATION (BOOLEAN)</w:t>
-      </w:r>
-    </w:p>
-    <w:p>
-      <w:pPr>
-        <w:numPr>
-          <w:numId w:val="0"/>
-        </w:numPr>
-        <w:jc w:val="both"/>
-        <w:rPr>
-          <w:rFonts w:hint="default"/>
-          <w:b/>
-          <w:bCs/>
-          <w:lang w:val="en-IN"/>
-        </w:rPr>
-      </w:pPr>
-      <w:r>
-        <w:rPr>
-          <w:rFonts w:hint="default"/>
-          <w:b/>
-          <w:bCs/>
-          <w:lang w:val="en-IN"/>
-        </w:rPr>
-        <w:tab/>
-        <w:t>HTL STACK SEQUENCE</w:t>
-      </w:r>
-    </w:p>
-    <w:p>
-      <w:pPr>
-        <w:numPr>
-          <w:numId w:val="0"/>
-        </w:numPr>
-        <w:jc w:val="both"/>
-        <w:rPr>
-          <w:rFonts w:hint="default"/>
-          <w:b w:val="0"/>
-          <w:bCs w:val="0"/>
-          <w:lang w:val="en-IN"/>
-        </w:rPr>
-      </w:pPr>
-      <w:r>
-        <w:rPr>
-          <w:rFonts w:hint="default"/>
-          <w:b/>
-          <w:bCs/>
-          <w:lang w:val="en-IN"/>
-        </w:rPr>
-        <w:tab/>
-        <w:t/>
-      </w:r>
-      <w:r>
-        <w:rPr>
-          <w:rFonts w:hint="default"/>
-          <w:b/>
-          <w:bCs/>
-          <w:lang w:val="en-IN"/>
-        </w:rPr>
-        <w:tab/>
-      </w:r>
-      <w:r>
-        <w:rPr>
-          <w:rFonts w:hint="default"/>
-          <w:b w:val="0"/>
-          <w:bCs w:val="0"/>
-          <w:lang w:val="en-IN"/>
-        </w:rPr>
-        <w:t>HTL DEPOSITION PROCEDURE</w:t>
-      </w:r>
-    </w:p>
-    <w:p>
-      <w:pPr>
-        <w:numPr>
-          <w:numId w:val="0"/>
-        </w:numPr>
-        <w:jc w:val="both"/>
-        <w:rPr>
-          <w:rFonts w:hint="default"/>
-          <w:b w:val="0"/>
-          <w:bCs w:val="0"/>
-          <w:lang w:val="en-IN"/>
-        </w:rPr>
-      </w:pPr>
-      <w:r>
-        <w:rPr>
-          <w:rFonts w:hint="default"/>
-          <w:b w:val="0"/>
-          <w:bCs w:val="0"/>
-          <w:lang w:val="en-IN"/>
-        </w:rPr>
-        <w:tab/>
-        <w:t/>
-      </w:r>
-      <w:r>
-        <w:rPr>
-          <w:rFonts w:hint="default"/>
-          <w:b w:val="0"/>
-          <w:bCs w:val="0"/>
-          <w:lang w:val="en-IN"/>
-        </w:rPr>
-        <w:tab/>
-        <w:t>HTL ADDITIVE COMPOUNDS</w:t>
-      </w:r>
-    </w:p>
-    <w:p>
-      <w:pPr>
-        <w:numPr>
-          <w:numId w:val="0"/>
-        </w:numPr>
-        <w:jc w:val="both"/>
-        <w:rPr>
-          <w:rFonts w:hint="default"/>
-          <w:b/>
-          <w:bCs/>
-          <w:lang w:val="en-IN"/>
-        </w:rPr>
-      </w:pPr>
-      <w:r>
-        <w:rPr>
-          <w:rFonts w:hint="default"/>
-          <w:b/>
-          <w:bCs/>
-          <w:lang w:val="en-IN"/>
-        </w:rPr>
-        <w:tab/>
-        <w:t xml:space="preserve">BACK CONTACT STACK </w:t>
-      </w:r>
-    </w:p>
-    <w:p>
-      <w:pPr>
-        <w:numPr>
-          <w:numId w:val="0"/>
-        </w:numPr>
-        <w:jc w:val="both"/>
-        <w:rPr>
-          <w:rFonts w:hint="default"/>
-          <w:b w:val="0"/>
-          <w:bCs w:val="0"/>
-          <w:lang w:val="en-IN"/>
-        </w:rPr>
-      </w:pPr>
-      <w:r>
-        <w:rPr>
-          <w:rFonts w:hint="default"/>
-          <w:b/>
-          <w:bCs/>
-          <w:lang w:val="en-IN"/>
-        </w:rPr>
-        <w:tab/>
-        <w:t/>
-      </w:r>
-      <w:r>
-        <w:rPr>
-          <w:rFonts w:hint="default"/>
-          <w:b/>
-          <w:bCs/>
-          <w:lang w:val="en-IN"/>
-        </w:rPr>
-        <w:tab/>
-      </w:r>
-      <w:r>
-        <w:rPr>
-          <w:rFonts w:hint="default"/>
-          <w:b w:val="0"/>
-          <w:bCs w:val="0"/>
-          <w:lang w:val="en-IN"/>
-        </w:rPr>
-        <w:t>BACK CONTACT DEPOSTION PROCEDURE</w:t>
-      </w:r>
-    </w:p>
-    <w:p>
-      <w:pPr>
-        <w:numPr>
-          <w:numId w:val="0"/>
-        </w:numPr>
-        <w:jc w:val="both"/>
-        <w:rPr>
-          <w:rFonts w:hint="default"/>
-          <w:b w:val="0"/>
-          <w:bCs w:val="0"/>
-          <w:lang w:val="en-IN"/>
-        </w:rPr>
-      </w:pPr>
-      <w:r>
-        <w:rPr>
-          <w:rFonts w:hint="default"/>
-          <w:b w:val="0"/>
-          <w:bCs w:val="0"/>
-          <w:lang w:val="en-IN"/>
-        </w:rPr>
-        <w:tab/>
-        <w:t/>
-      </w:r>
-      <w:r>
-        <w:rPr>
-          <w:rFonts w:hint="default"/>
-          <w:b w:val="0"/>
-          <w:bCs w:val="0"/>
-          <w:lang w:val="en-IN"/>
-        </w:rPr>
-        <w:tab/>
-        <w:t>BACK CONTACT STACK SEQUENCE</w:t>
-      </w:r>
-    </w:p>
-    <w:p>
-      <w:pPr>
-        <w:numPr>
-          <w:numId w:val="0"/>
-        </w:numPr>
-        <w:jc w:val="both"/>
-        <w:rPr>
-          <w:rFonts w:hint="default"/>
-          <w:b w:val="0"/>
-          <w:bCs w:val="0"/>
-          <w:lang w:val="en-IN"/>
-        </w:rPr>
-      </w:pPr>
-      <w:r>
-        <w:rPr>
-          <w:rFonts w:hint="default"/>
-          <w:b w:val="0"/>
-          <w:bCs w:val="0"/>
-          <w:lang w:val="en-IN"/>
-        </w:rPr>
-        <w:tab/>
-        <w:t/>
-      </w:r>
-      <w:r>
-        <w:rPr>
-          <w:rFonts w:hint="default"/>
-          <w:b w:val="0"/>
-          <w:bCs w:val="0"/>
-          <w:lang w:val="en-IN"/>
-        </w:rPr>
-        <w:tab/>
-        <w:t>BACK CONTACT THICKNESS</w:t>
-      </w:r>
-    </w:p>
-    <w:p>
-      <w:pPr>
-        <w:numPr>
-          <w:numId w:val="0"/>
-        </w:numPr>
-        <w:jc w:val="both"/>
-        <w:rPr>
-          <w:rFonts w:hint="default"/>
-          <w:b/>
-          <w:bCs/>
-          <w:lang w:val="en-IN"/>
-        </w:rPr>
-      </w:pPr>
-      <w:r>
-        <w:rPr>
-          <w:rFonts w:hint="default"/>
-          <w:b/>
-          <w:bCs/>
-          <w:lang w:val="en-IN"/>
-        </w:rPr>
-        <w:tab/>
-        <w:t>MISCELANEOUS FEATURES</w:t>
-      </w:r>
-    </w:p>
-    <w:p>
-      <w:pPr>
-        <w:numPr>
-          <w:numId w:val="0"/>
-        </w:numPr>
-        <w:jc w:val="both"/>
-        <w:rPr>
-          <w:rFonts w:hint="default"/>
-          <w:b w:val="0"/>
-          <w:bCs w:val="0"/>
-          <w:lang w:val="en-IN"/>
-        </w:rPr>
-      </w:pPr>
-      <w:r>
-        <w:rPr>
-          <w:rFonts w:hint="default"/>
-          <w:b/>
-          <w:bCs/>
-          <w:lang w:val="en-IN"/>
-        </w:rPr>
-        <w:tab/>
-        <w:t/>
-      </w:r>
-      <w:r>
-        <w:rPr>
-          <w:rFonts w:hint="default"/>
-          <w:b/>
-          <w:bCs/>
-          <w:lang w:val="en-IN"/>
-        </w:rPr>
-        <w:tab/>
-      </w:r>
-      <w:r>
-        <w:rPr>
-          <w:rFonts w:hint="default"/>
-          <w:b w:val="0"/>
-          <w:bCs w:val="0"/>
-          <w:lang w:val="en-IN"/>
-        </w:rPr>
-        <w:t>DEPOSITION SYNTHESIS ATMOSPHERE</w:t>
-      </w:r>
-    </w:p>
-    <w:p>
-      <w:pPr>
-        <w:numPr>
-          <w:numId w:val="0"/>
-        </w:numPr>
-        <w:jc w:val="both"/>
-        <w:rPr>
-          <w:rFonts w:hint="default"/>
-          <w:b w:val="0"/>
-          <w:bCs w:val="0"/>
-          <w:lang w:val="en-IN"/>
-        </w:rPr>
-      </w:pPr>
-      <w:r>
-        <w:rPr>
-          <w:rFonts w:hint="default"/>
-          <w:b w:val="0"/>
-          <w:bCs w:val="0"/>
-          <w:lang w:val="en-IN"/>
-        </w:rPr>
-        <w:tab/>
-        <w:t/>
-      </w:r>
-      <w:r>
-        <w:rPr>
-          <w:rFonts w:hint="default"/>
-          <w:b w:val="0"/>
-          <w:bCs w:val="0"/>
-          <w:lang w:val="en-IN"/>
-        </w:rPr>
-        <w:tab/>
-        <w:t>CELL AREA MEASURED</w:t>
-      </w:r>
-    </w:p>
-    <w:p>
-      <w:pPr>
-        <w:numPr>
-          <w:numId w:val="0"/>
-        </w:numPr>
-        <w:jc w:val="both"/>
-        <w:rPr>
-          <w:rFonts w:hint="default"/>
-          <w:b w:val="0"/>
-          <w:bCs w:val="0"/>
-          <w:lang w:val="en-IN"/>
-        </w:rPr>
-      </w:pPr>
-      <w:r>
-        <w:rPr>
-          <w:rFonts w:hint="default"/>
-          <w:b w:val="0"/>
-          <w:bCs w:val="0"/>
-          <w:lang w:val="en-IN"/>
-        </w:rPr>
-        <w:tab/>
-        <w:t/>
-      </w:r>
-      <w:r>
-        <w:rPr>
-          <w:rFonts w:hint="default"/>
-          <w:b w:val="0"/>
-          <w:bCs w:val="0"/>
-          <w:lang w:val="en-IN"/>
-        </w:rPr>
-        <w:tab/>
-        <w:t>NUMBER OF DEPOSITION STEPS</w:t>
-      </w:r>
-    </w:p>
-    <w:p>
-      <w:pPr>
-        <w:numPr>
-          <w:numId w:val="0"/>
-        </w:numPr>
-        <w:jc w:val="both"/>
-        <w:rPr>
-          <w:rFonts w:hint="default"/>
-          <w:b w:val="0"/>
-          <w:bCs w:val="0"/>
-          <w:lang w:val="en-IN"/>
-        </w:rPr>
-      </w:pPr>
-      <w:r>
-        <w:rPr>
-          <w:rFonts w:hint="default"/>
-          <w:b w:val="0"/>
-          <w:bCs w:val="0"/>
-          <w:lang w:val="en-IN"/>
-        </w:rPr>
-        <w:tab/>
-        <w:t/>
-      </w:r>
-      <w:r>
-        <w:rPr>
-          <w:rFonts w:hint="default"/>
-          <w:b w:val="0"/>
-          <w:bCs w:val="0"/>
-          <w:lang w:val="en-IN"/>
-        </w:rPr>
-        <w:tab/>
-        <w:t>ENCAPSULATION (BOOLEAN)</w:t>
-      </w:r>
-    </w:p>
-    <w:p>
-      <w:pPr>
-        <w:numPr>
-          <w:numId w:val="0"/>
-        </w:numPr>
-        <w:jc w:val="both"/>
-        <w:rPr>
-          <w:rFonts w:hint="default"/>
-          <w:b w:val="0"/>
-          <w:bCs w:val="0"/>
-          <w:lang w:val="en-IN"/>
-        </w:rPr>
-      </w:pPr>
-    </w:p>
-    <w:p>
-      <w:pPr>
-        <w:numPr>
-          <w:numId w:val="0"/>
-        </w:numPr>
-        <w:jc w:val="both"/>
-        <w:rPr>
-          <w:rFonts w:hint="default"/>
-          <w:b w:val="0"/>
-          <w:bCs w:val="0"/>
-          <w:lang w:val="en-IN"/>
-        </w:rPr>
-      </w:pPr>
-      <w:r>
-        <w:rPr>
-          <w:rFonts w:hint="default"/>
-          <w:b w:val="0"/>
-          <w:bCs w:val="0"/>
-          <w:lang w:val="en-IN"/>
-        </w:rPr>
-        <w:tab/>
-      </w:r>
-      <w:r>
-        <w:rPr>
-          <w:rFonts w:hint="default"/>
-          <w:b/>
-          <w:bCs/>
-          <w:lang w:val="en-IN"/>
-        </w:rPr>
-        <w:t>NUMERICAL OR ANALYTICAL FEATURES</w:t>
-      </w:r>
-    </w:p>
-    <w:p>
-      <w:pPr>
-        <w:numPr>
-          <w:numId w:val="0"/>
-        </w:numPr>
-        <w:jc w:val="both"/>
-        <w:rPr>
-          <w:rFonts w:hint="default"/>
-          <w:b w:val="0"/>
-          <w:bCs w:val="0"/>
-          <w:lang w:val="en-IN"/>
-        </w:rPr>
-      </w:pPr>
-      <w:r>
-        <w:rPr>
-          <w:rFonts w:hint="default"/>
-          <w:b w:val="0"/>
-          <w:bCs w:val="0"/>
-          <w:lang w:val="en-IN"/>
-        </w:rPr>
-        <w:tab/>
-        <w:t/>
-      </w:r>
-      <w:r>
-        <w:rPr>
-          <w:rFonts w:hint="default"/>
-          <w:b w:val="0"/>
-          <w:bCs w:val="0"/>
-          <w:lang w:val="en-IN"/>
-        </w:rPr>
-        <w:tab/>
-        <w:t>JV-AVERAGE OVER N-NUMBER OF CELLS</w:t>
-      </w:r>
-    </w:p>
-    <w:p>
-      <w:pPr>
-        <w:numPr>
-          <w:numId w:val="0"/>
-        </w:numPr>
-        <w:jc w:val="both"/>
-        <w:rPr>
-          <w:rFonts w:hint="default"/>
-          <w:b w:val="0"/>
-          <w:bCs w:val="0"/>
-          <w:lang w:val="en-IN"/>
-        </w:rPr>
-      </w:pPr>
-      <w:r>
-        <w:rPr>
-          <w:rFonts w:hint="default"/>
-          <w:b w:val="0"/>
-          <w:bCs w:val="0"/>
-          <w:lang w:val="en-IN"/>
-        </w:rPr>
-        <w:tab/>
-        <w:t/>
-      </w:r>
-      <w:r>
-        <w:rPr>
-          <w:rFonts w:hint="default"/>
-          <w:b w:val="0"/>
-          <w:bCs w:val="0"/>
-          <w:lang w:val="en-IN"/>
-        </w:rPr>
-        <w:tab/>
-        <w:t>JV-DEFAULT PCE</w:t>
-      </w:r>
       <w:bookmarkStart w:id="0" w:name="_GoBack"/>
       <w:bookmarkEnd w:id="0"/>
+    </w:p>
+    <w:p>
+      <w:pPr>
+        <w:numPr>
+          <w:numId w:val="0"/>
+        </w:numPr>
+        <w:jc w:val="both"/>
+        <w:rPr>
+          <w:rFonts w:hint="default"/>
+          <w:b w:val="0"/>
+          <w:bCs w:val="0"/>
+          <w:lang w:val="en-IN"/>
+        </w:rPr>
+      </w:pPr>
+      <w:r>
+        <w:rPr>
+          <w:rFonts w:hint="default"/>
+          <w:b w:val="0"/>
+          <w:bCs w:val="0"/>
+          <w:lang w:val="en-IN"/>
+        </w:rPr>
+        <w:tab/>
+        <w:t/>
+      </w:r>
+      <w:r>
+        <w:rPr>
+          <w:rFonts w:hint="default"/>
+          <w:b w:val="0"/>
+          <w:bCs w:val="0"/>
+          <w:lang w:val="en-IN"/>
+        </w:rPr>
+        <w:tab/>
+        <w:t>PEROVSKITE DEPOSITION PROCEDURE</w:t>
+      </w:r>
+    </w:p>
+    <w:p>
+      <w:pPr>
+        <w:numPr>
+          <w:numId w:val="0"/>
+        </w:numPr>
+        <w:jc w:val="both"/>
+        <w:rPr>
+          <w:rFonts w:hint="default"/>
+          <w:b w:val="0"/>
+          <w:bCs w:val="0"/>
+          <w:lang w:val="en-IN"/>
+        </w:rPr>
+      </w:pPr>
+      <w:r>
+        <w:rPr>
+          <w:rFonts w:hint="default"/>
+          <w:b w:val="0"/>
+          <w:bCs w:val="0"/>
+          <w:lang w:val="en-IN"/>
+        </w:rPr>
+        <w:tab/>
+        <w:t/>
+      </w:r>
+      <w:r>
+        <w:rPr>
+          <w:rFonts w:hint="default"/>
+          <w:b w:val="0"/>
+          <w:bCs w:val="0"/>
+          <w:lang w:val="en-IN"/>
+        </w:rPr>
+        <w:tab/>
+        <w:t>PEROVSKITE DEPOSITION SOLVENTS</w:t>
+      </w:r>
+    </w:p>
+    <w:p>
+      <w:pPr>
+        <w:numPr>
+          <w:numId w:val="0"/>
+        </w:numPr>
+        <w:jc w:val="both"/>
+        <w:rPr>
+          <w:rFonts w:hint="default"/>
+          <w:b w:val="0"/>
+          <w:bCs w:val="0"/>
+          <w:lang w:val="en-IN"/>
+        </w:rPr>
+      </w:pPr>
+      <w:r>
+        <w:rPr>
+          <w:rFonts w:hint="default"/>
+          <w:b w:val="0"/>
+          <w:bCs w:val="0"/>
+          <w:lang w:val="en-IN"/>
+        </w:rPr>
+        <w:tab/>
+        <w:t/>
+      </w:r>
+      <w:r>
+        <w:rPr>
+          <w:rFonts w:hint="default"/>
+          <w:b w:val="0"/>
+          <w:bCs w:val="0"/>
+          <w:lang w:val="en-IN"/>
+        </w:rPr>
+        <w:tab/>
+        <w:t>PEROVSKITE DEPOSITION SOLVENTS MIXING RATIOS</w:t>
+      </w:r>
+    </w:p>
+    <w:p>
+      <w:pPr>
+        <w:numPr>
+          <w:numId w:val="0"/>
+        </w:numPr>
+        <w:jc w:val="both"/>
+        <w:rPr>
+          <w:rFonts w:hint="default"/>
+          <w:b w:val="0"/>
+          <w:bCs w:val="0"/>
+          <w:lang w:val="en-IN"/>
+        </w:rPr>
+      </w:pPr>
+      <w:r>
+        <w:rPr>
+          <w:rFonts w:hint="default"/>
+          <w:b w:val="0"/>
+          <w:bCs w:val="0"/>
+          <w:lang w:val="en-IN"/>
+        </w:rPr>
+        <w:tab/>
+        <w:t/>
+      </w:r>
+      <w:r>
+        <w:rPr>
+          <w:rFonts w:hint="default"/>
+          <w:b w:val="0"/>
+          <w:bCs w:val="0"/>
+          <w:lang w:val="en-IN"/>
+        </w:rPr>
+        <w:tab/>
+        <w:t>PEROVSKITE DEPOSITION AGGREGATION STATE OF REACTANT</w:t>
+      </w:r>
+    </w:p>
+    <w:p>
+      <w:pPr>
+        <w:numPr>
+          <w:numId w:val="0"/>
+        </w:numPr>
+        <w:jc w:val="both"/>
+        <w:rPr>
+          <w:rFonts w:hint="default"/>
+          <w:b w:val="0"/>
+          <w:bCs w:val="0"/>
+          <w:lang w:val="en-IN"/>
+        </w:rPr>
+      </w:pPr>
+      <w:r>
+        <w:rPr>
+          <w:rFonts w:hint="default"/>
+          <w:b w:val="0"/>
+          <w:bCs w:val="0"/>
+          <w:lang w:val="en-IN"/>
+        </w:rPr>
+        <w:tab/>
+        <w:t/>
+      </w:r>
+      <w:r>
+        <w:rPr>
+          <w:rFonts w:hint="default"/>
+          <w:b w:val="0"/>
+          <w:bCs w:val="0"/>
+          <w:lang w:val="en-IN"/>
+        </w:rPr>
+        <w:tab/>
+      </w:r>
+      <w:r>
+        <w:rPr>
+          <w:rFonts w:hint="default"/>
+          <w:b w:val="0"/>
+          <w:bCs w:val="0"/>
+          <w:lang w:val="en-IN"/>
+        </w:rPr>
+        <w:t>PEROVSKITE DEPOSITION THERMAL ANNEALING TEMPERATURE</w:t>
+      </w:r>
+    </w:p>
+    <w:p>
+      <w:pPr>
+        <w:numPr>
+          <w:numId w:val="0"/>
+        </w:numPr>
+        <w:jc w:val="both"/>
+        <w:rPr>
+          <w:rFonts w:hint="default"/>
+          <w:b w:val="0"/>
+          <w:bCs w:val="0"/>
+          <w:lang w:val="en-IN"/>
+        </w:rPr>
+      </w:pPr>
+      <w:r>
+        <w:rPr>
+          <w:rFonts w:hint="default"/>
+          <w:b w:val="0"/>
+          <w:bCs w:val="0"/>
+          <w:lang w:val="en-IN"/>
+        </w:rPr>
+        <w:tab/>
+        <w:t/>
+      </w:r>
+      <w:r>
+        <w:rPr>
+          <w:rFonts w:hint="default"/>
+          <w:b w:val="0"/>
+          <w:bCs w:val="0"/>
+          <w:lang w:val="en-IN"/>
+        </w:rPr>
+        <w:tab/>
+        <w:t>PEROVSKITE DEPOSITION THERMAL ANNEALING TIME</w:t>
+      </w:r>
+    </w:p>
+    <w:p>
+      <w:pPr>
+        <w:numPr>
+          <w:numId w:val="0"/>
+        </w:numPr>
+        <w:jc w:val="both"/>
+        <w:rPr>
+          <w:rFonts w:hint="default"/>
+          <w:b w:val="0"/>
+          <w:bCs w:val="0"/>
+          <w:lang w:val="en-IN"/>
+        </w:rPr>
+      </w:pPr>
+      <w:r>
+        <w:rPr>
+          <w:rFonts w:hint="default"/>
+          <w:b w:val="0"/>
+          <w:bCs w:val="0"/>
+          <w:lang w:val="en-IN"/>
+        </w:rPr>
+        <w:tab/>
+        <w:t/>
+      </w:r>
+      <w:r>
+        <w:rPr>
+          <w:rFonts w:hint="default"/>
+          <w:b w:val="0"/>
+          <w:bCs w:val="0"/>
+          <w:lang w:val="en-IN"/>
+        </w:rPr>
+        <w:tab/>
+        <w:t>PEROVKSITE COMPOSITION INORGANIC</w:t>
+      </w:r>
+    </w:p>
+    <w:p>
+      <w:pPr>
+        <w:numPr>
+          <w:numId w:val="0"/>
+        </w:numPr>
+        <w:jc w:val="both"/>
+        <w:rPr>
+          <w:rFonts w:hint="default"/>
+          <w:b w:val="0"/>
+          <w:bCs w:val="0"/>
+          <w:lang w:val="en-IN"/>
+        </w:rPr>
+      </w:pPr>
+      <w:r>
+        <w:rPr>
+          <w:rFonts w:hint="default"/>
+          <w:b w:val="0"/>
+          <w:bCs w:val="0"/>
+          <w:lang w:val="en-IN"/>
+        </w:rPr>
+        <w:tab/>
+        <w:t/>
+      </w:r>
+      <w:r>
+        <w:rPr>
+          <w:rFonts w:hint="default"/>
+          <w:b w:val="0"/>
+          <w:bCs w:val="0"/>
+          <w:lang w:val="en-IN"/>
+        </w:rPr>
+        <w:tab/>
+        <w:t>PEROVSKITE COMPOSITION LEAD FREE</w:t>
+      </w:r>
+    </w:p>
+    <w:p>
+      <w:pPr>
+        <w:numPr>
+          <w:numId w:val="0"/>
+        </w:numPr>
+        <w:jc w:val="both"/>
+        <w:rPr>
+          <w:rFonts w:hint="default"/>
+          <w:b w:val="0"/>
+          <w:bCs w:val="0"/>
+          <w:lang w:val="en-IN"/>
+        </w:rPr>
+      </w:pPr>
+      <w:r>
+        <w:rPr>
+          <w:rFonts w:hint="default"/>
+          <w:b w:val="0"/>
+          <w:bCs w:val="0"/>
+          <w:lang w:val="en-IN"/>
+        </w:rPr>
+        <w:tab/>
+        <w:t/>
+      </w:r>
+      <w:r>
+        <w:rPr>
+          <w:rFonts w:hint="default"/>
+          <w:b w:val="0"/>
+          <w:bCs w:val="0"/>
+          <w:lang w:val="en-IN"/>
+        </w:rPr>
+        <w:tab/>
+        <w:t>PEROVSKITE BANDGAP GRADED</w:t>
+      </w:r>
+    </w:p>
+    <w:p>
+      <w:pPr>
+        <w:numPr>
+          <w:numId w:val="0"/>
+        </w:numPr>
+        <w:jc w:val="both"/>
+        <w:rPr>
+          <w:rFonts w:hint="default"/>
+          <w:b w:val="0"/>
+          <w:bCs w:val="0"/>
+          <w:lang w:val="en-IN"/>
+        </w:rPr>
+      </w:pPr>
+      <w:r>
+        <w:rPr>
+          <w:rFonts w:hint="default"/>
+          <w:b w:val="0"/>
+          <w:bCs w:val="0"/>
+          <w:lang w:val="en-IN"/>
+        </w:rPr>
+        <w:tab/>
+        <w:t/>
+      </w:r>
+      <w:r>
+        <w:rPr>
+          <w:rFonts w:hint="default"/>
+          <w:b w:val="0"/>
+          <w:bCs w:val="0"/>
+          <w:lang w:val="en-IN"/>
+        </w:rPr>
+        <w:tab/>
+        <w:t>QUENCHING INDUCED CRYSTALLIZATION (BOOLEAN)</w:t>
+      </w:r>
+    </w:p>
+    <w:p>
+      <w:pPr>
+        <w:numPr>
+          <w:numId w:val="0"/>
+        </w:numPr>
+        <w:jc w:val="both"/>
+        <w:rPr>
+          <w:rFonts w:hint="default"/>
+          <w:b/>
+          <w:bCs/>
+          <w:lang w:val="en-IN"/>
+        </w:rPr>
+      </w:pPr>
+      <w:r>
+        <w:rPr>
+          <w:rFonts w:hint="default"/>
+          <w:b/>
+          <w:bCs/>
+          <w:lang w:val="en-IN"/>
+        </w:rPr>
+        <w:tab/>
+        <w:t>HTL STACK SEQUENCE</w:t>
+      </w:r>
+    </w:p>
+    <w:p>
+      <w:pPr>
+        <w:numPr>
+          <w:numId w:val="0"/>
+        </w:numPr>
+        <w:jc w:val="both"/>
+        <w:rPr>
+          <w:rFonts w:hint="default"/>
+          <w:b w:val="0"/>
+          <w:bCs w:val="0"/>
+          <w:lang w:val="en-IN"/>
+        </w:rPr>
+      </w:pPr>
+      <w:r>
+        <w:rPr>
+          <w:rFonts w:hint="default"/>
+          <w:b/>
+          <w:bCs/>
+          <w:lang w:val="en-IN"/>
+        </w:rPr>
+        <w:tab/>
+        <w:t/>
+      </w:r>
+      <w:r>
+        <w:rPr>
+          <w:rFonts w:hint="default"/>
+          <w:b/>
+          <w:bCs/>
+          <w:lang w:val="en-IN"/>
+        </w:rPr>
+        <w:tab/>
+      </w:r>
+      <w:r>
+        <w:rPr>
+          <w:rFonts w:hint="default"/>
+          <w:b w:val="0"/>
+          <w:bCs w:val="0"/>
+          <w:lang w:val="en-IN"/>
+        </w:rPr>
+        <w:t>HTL DEPOSITION PROCEDURE</w:t>
+      </w:r>
+    </w:p>
+    <w:p>
+      <w:pPr>
+        <w:numPr>
+          <w:numId w:val="0"/>
+        </w:numPr>
+        <w:jc w:val="both"/>
+        <w:rPr>
+          <w:rFonts w:hint="default"/>
+          <w:b w:val="0"/>
+          <w:bCs w:val="0"/>
+          <w:lang w:val="en-IN"/>
+        </w:rPr>
+      </w:pPr>
+      <w:r>
+        <w:rPr>
+          <w:rFonts w:hint="default"/>
+          <w:b w:val="0"/>
+          <w:bCs w:val="0"/>
+          <w:lang w:val="en-IN"/>
+        </w:rPr>
+        <w:tab/>
+        <w:t/>
+      </w:r>
+      <w:r>
+        <w:rPr>
+          <w:rFonts w:hint="default"/>
+          <w:b w:val="0"/>
+          <w:bCs w:val="0"/>
+          <w:lang w:val="en-IN"/>
+        </w:rPr>
+        <w:tab/>
+        <w:t>HTL ADDITIVE COMPOUNDS</w:t>
+      </w:r>
+    </w:p>
+    <w:p>
+      <w:pPr>
+        <w:numPr>
+          <w:numId w:val="0"/>
+        </w:numPr>
+        <w:jc w:val="both"/>
+        <w:rPr>
+          <w:rFonts w:hint="default"/>
+          <w:b/>
+          <w:bCs/>
+          <w:lang w:val="en-IN"/>
+        </w:rPr>
+      </w:pPr>
+      <w:r>
+        <w:rPr>
+          <w:rFonts w:hint="default"/>
+          <w:b/>
+          <w:bCs/>
+          <w:lang w:val="en-IN"/>
+        </w:rPr>
+        <w:tab/>
+        <w:t xml:space="preserve">BACK CONTACT STACK </w:t>
+      </w:r>
+    </w:p>
+    <w:p>
+      <w:pPr>
+        <w:numPr>
+          <w:numId w:val="0"/>
+        </w:numPr>
+        <w:jc w:val="both"/>
+        <w:rPr>
+          <w:rFonts w:hint="default"/>
+          <w:b w:val="0"/>
+          <w:bCs w:val="0"/>
+          <w:lang w:val="en-IN"/>
+        </w:rPr>
+      </w:pPr>
+      <w:r>
+        <w:rPr>
+          <w:rFonts w:hint="default"/>
+          <w:b/>
+          <w:bCs/>
+          <w:lang w:val="en-IN"/>
+        </w:rPr>
+        <w:tab/>
+        <w:t/>
+      </w:r>
+      <w:r>
+        <w:rPr>
+          <w:rFonts w:hint="default"/>
+          <w:b/>
+          <w:bCs/>
+          <w:lang w:val="en-IN"/>
+        </w:rPr>
+        <w:tab/>
+      </w:r>
+      <w:r>
+        <w:rPr>
+          <w:rFonts w:hint="default"/>
+          <w:b w:val="0"/>
+          <w:bCs w:val="0"/>
+          <w:lang w:val="en-IN"/>
+        </w:rPr>
+        <w:t>BACK CONTACT DEPOSTION PROCEDURE</w:t>
+      </w:r>
+    </w:p>
+    <w:p>
+      <w:pPr>
+        <w:numPr>
+          <w:numId w:val="0"/>
+        </w:numPr>
+        <w:jc w:val="both"/>
+        <w:rPr>
+          <w:rFonts w:hint="default"/>
+          <w:b w:val="0"/>
+          <w:bCs w:val="0"/>
+          <w:lang w:val="en-IN"/>
+        </w:rPr>
+      </w:pPr>
+      <w:r>
+        <w:rPr>
+          <w:rFonts w:hint="default"/>
+          <w:b w:val="0"/>
+          <w:bCs w:val="0"/>
+          <w:lang w:val="en-IN"/>
+        </w:rPr>
+        <w:tab/>
+        <w:t/>
+      </w:r>
+      <w:r>
+        <w:rPr>
+          <w:rFonts w:hint="default"/>
+          <w:b w:val="0"/>
+          <w:bCs w:val="0"/>
+          <w:lang w:val="en-IN"/>
+        </w:rPr>
+        <w:tab/>
+        <w:t>BACK CONTACT STACK SEQUENCE</w:t>
+      </w:r>
+    </w:p>
+    <w:p>
+      <w:pPr>
+        <w:numPr>
+          <w:numId w:val="0"/>
+        </w:numPr>
+        <w:jc w:val="both"/>
+        <w:rPr>
+          <w:rFonts w:hint="default"/>
+          <w:b w:val="0"/>
+          <w:bCs w:val="0"/>
+          <w:lang w:val="en-IN"/>
+        </w:rPr>
+      </w:pPr>
+      <w:r>
+        <w:rPr>
+          <w:rFonts w:hint="default"/>
+          <w:b w:val="0"/>
+          <w:bCs w:val="0"/>
+          <w:lang w:val="en-IN"/>
+        </w:rPr>
+        <w:tab/>
+        <w:t/>
+      </w:r>
+      <w:r>
+        <w:rPr>
+          <w:rFonts w:hint="default"/>
+          <w:b w:val="0"/>
+          <w:bCs w:val="0"/>
+          <w:lang w:val="en-IN"/>
+        </w:rPr>
+        <w:tab/>
+        <w:t>BACK CONTACT THICKNESS</w:t>
+      </w:r>
+    </w:p>
+    <w:p>
+      <w:pPr>
+        <w:numPr>
+          <w:numId w:val="0"/>
+        </w:numPr>
+        <w:jc w:val="both"/>
+        <w:rPr>
+          <w:rFonts w:hint="default"/>
+          <w:b/>
+          <w:bCs/>
+          <w:lang w:val="en-IN"/>
+        </w:rPr>
+      </w:pPr>
+      <w:r>
+        <w:rPr>
+          <w:rFonts w:hint="default"/>
+          <w:b/>
+          <w:bCs/>
+          <w:lang w:val="en-IN"/>
+        </w:rPr>
+        <w:tab/>
+        <w:t>MISCELANEOUS FEATURES</w:t>
+      </w:r>
+    </w:p>
+    <w:p>
+      <w:pPr>
+        <w:numPr>
+          <w:numId w:val="0"/>
+        </w:numPr>
+        <w:jc w:val="both"/>
+        <w:rPr>
+          <w:rFonts w:hint="default"/>
+          <w:b w:val="0"/>
+          <w:bCs w:val="0"/>
+          <w:lang w:val="en-IN"/>
+        </w:rPr>
+      </w:pPr>
+      <w:r>
+        <w:rPr>
+          <w:rFonts w:hint="default"/>
+          <w:b/>
+          <w:bCs/>
+          <w:lang w:val="en-IN"/>
+        </w:rPr>
+        <w:tab/>
+        <w:t/>
+      </w:r>
+      <w:r>
+        <w:rPr>
+          <w:rFonts w:hint="default"/>
+          <w:b/>
+          <w:bCs/>
+          <w:lang w:val="en-IN"/>
+        </w:rPr>
+        <w:tab/>
+      </w:r>
+      <w:r>
+        <w:rPr>
+          <w:rFonts w:hint="default"/>
+          <w:b w:val="0"/>
+          <w:bCs w:val="0"/>
+          <w:lang w:val="en-IN"/>
+        </w:rPr>
+        <w:t>DEPOSITION SYNTHESIS ATMOSPHERE</w:t>
+      </w:r>
+    </w:p>
+    <w:p>
+      <w:pPr>
+        <w:numPr>
+          <w:numId w:val="0"/>
+        </w:numPr>
+        <w:jc w:val="both"/>
+        <w:rPr>
+          <w:rFonts w:hint="default"/>
+          <w:b w:val="0"/>
+          <w:bCs w:val="0"/>
+          <w:lang w:val="en-IN"/>
+        </w:rPr>
+      </w:pPr>
+      <w:r>
+        <w:rPr>
+          <w:rFonts w:hint="default"/>
+          <w:b w:val="0"/>
+          <w:bCs w:val="0"/>
+          <w:lang w:val="en-IN"/>
+        </w:rPr>
+        <w:tab/>
+        <w:t/>
+      </w:r>
+      <w:r>
+        <w:rPr>
+          <w:rFonts w:hint="default"/>
+          <w:b w:val="0"/>
+          <w:bCs w:val="0"/>
+          <w:lang w:val="en-IN"/>
+        </w:rPr>
+        <w:tab/>
+        <w:t>CELL AREA MEASURED</w:t>
+      </w:r>
+    </w:p>
+    <w:p>
+      <w:pPr>
+        <w:numPr>
+          <w:numId w:val="0"/>
+        </w:numPr>
+        <w:jc w:val="both"/>
+        <w:rPr>
+          <w:rFonts w:hint="default"/>
+          <w:b w:val="0"/>
+          <w:bCs w:val="0"/>
+          <w:lang w:val="en-IN"/>
+        </w:rPr>
+      </w:pPr>
+      <w:r>
+        <w:rPr>
+          <w:rFonts w:hint="default"/>
+          <w:b w:val="0"/>
+          <w:bCs w:val="0"/>
+          <w:lang w:val="en-IN"/>
+        </w:rPr>
+        <w:tab/>
+        <w:t/>
+      </w:r>
+      <w:r>
+        <w:rPr>
+          <w:rFonts w:hint="default"/>
+          <w:b w:val="0"/>
+          <w:bCs w:val="0"/>
+          <w:lang w:val="en-IN"/>
+        </w:rPr>
+        <w:tab/>
+        <w:t>NUMBER OF DEPOSITION STEPS</w:t>
+      </w:r>
+    </w:p>
+    <w:p>
+      <w:pPr>
+        <w:numPr>
+          <w:numId w:val="0"/>
+        </w:numPr>
+        <w:jc w:val="both"/>
+        <w:rPr>
+          <w:rFonts w:hint="default"/>
+          <w:b w:val="0"/>
+          <w:bCs w:val="0"/>
+          <w:lang w:val="en-IN"/>
+        </w:rPr>
+      </w:pPr>
+      <w:r>
+        <w:rPr>
+          <w:rFonts w:hint="default"/>
+          <w:b w:val="0"/>
+          <w:bCs w:val="0"/>
+          <w:lang w:val="en-IN"/>
+        </w:rPr>
+        <w:tab/>
+        <w:t/>
+      </w:r>
+      <w:r>
+        <w:rPr>
+          <w:rFonts w:hint="default"/>
+          <w:b w:val="0"/>
+          <w:bCs w:val="0"/>
+          <w:lang w:val="en-IN"/>
+        </w:rPr>
+        <w:tab/>
+        <w:t>ENCAPSULATION (BOOLEAN)</w:t>
+      </w:r>
+    </w:p>
+    <w:p>
+      <w:pPr>
+        <w:numPr>
+          <w:numId w:val="0"/>
+        </w:numPr>
+        <w:jc w:val="both"/>
+        <w:rPr>
+          <w:rFonts w:hint="default"/>
+          <w:b w:val="0"/>
+          <w:bCs w:val="0"/>
+          <w:lang w:val="en-IN"/>
+        </w:rPr>
+      </w:pPr>
+    </w:p>
+    <w:p>
+      <w:pPr>
+        <w:numPr>
+          <w:numId w:val="0"/>
+        </w:numPr>
+        <w:jc w:val="both"/>
+        <w:rPr>
+          <w:rFonts w:hint="default"/>
+          <w:b w:val="0"/>
+          <w:bCs w:val="0"/>
+          <w:lang w:val="en-IN"/>
+        </w:rPr>
+      </w:pPr>
+      <w:r>
+        <w:rPr>
+          <w:rFonts w:hint="default"/>
+          <w:b w:val="0"/>
+          <w:bCs w:val="0"/>
+          <w:lang w:val="en-IN"/>
+        </w:rPr>
+        <w:tab/>
+      </w:r>
+      <w:r>
+        <w:rPr>
+          <w:rFonts w:hint="default"/>
+          <w:b/>
+          <w:bCs/>
+          <w:lang w:val="en-IN"/>
+        </w:rPr>
+        <w:t>NUMERICAL OR ANALYTICAL FEATURES</w:t>
+      </w:r>
+    </w:p>
+    <w:p>
+      <w:pPr>
+        <w:numPr>
+          <w:numId w:val="0"/>
+        </w:numPr>
+        <w:jc w:val="both"/>
+        <w:rPr>
+          <w:rFonts w:hint="default"/>
+          <w:b w:val="0"/>
+          <w:bCs w:val="0"/>
+          <w:lang w:val="en-IN"/>
+        </w:rPr>
+      </w:pPr>
+      <w:r>
+        <w:rPr>
+          <w:rFonts w:hint="default"/>
+          <w:b w:val="0"/>
+          <w:bCs w:val="0"/>
+          <w:lang w:val="en-IN"/>
+        </w:rPr>
+        <w:tab/>
+        <w:t/>
+      </w:r>
+      <w:r>
+        <w:rPr>
+          <w:rFonts w:hint="default"/>
+          <w:b w:val="0"/>
+          <w:bCs w:val="0"/>
+          <w:lang w:val="en-IN"/>
+        </w:rPr>
+        <w:tab/>
+        <w:t>JV-AVERAGE OVER N-NUMBER OF CELLS</w:t>
+      </w:r>
+    </w:p>
+    <w:p>
+      <w:pPr>
+        <w:numPr>
+          <w:numId w:val="0"/>
+        </w:numPr>
+        <w:jc w:val="both"/>
+        <w:rPr>
+          <w:rFonts w:hint="default"/>
+          <w:b w:val="0"/>
+          <w:bCs w:val="0"/>
+          <w:lang w:val="en-IN"/>
+        </w:rPr>
+      </w:pPr>
+      <w:r>
+        <w:rPr>
+          <w:rFonts w:hint="default"/>
+          <w:b w:val="0"/>
+          <w:bCs w:val="0"/>
+          <w:lang w:val="en-IN"/>
+        </w:rPr>
+        <w:tab/>
+        <w:t/>
+      </w:r>
+      <w:r>
+        <w:rPr>
+          <w:rFonts w:hint="default"/>
+          <w:b w:val="0"/>
+          <w:bCs w:val="0"/>
+          <w:lang w:val="en-IN"/>
+        </w:rPr>
+        <w:tab/>
+        <w:t>JV-DEFAULT PCE</w:t>
+      </w:r>
     </w:p>
     <w:sectPr>
       <w:pgSz w:w="11906" w:h="16838"/>

</xml_diff>

<commit_message>
Ran the fold 6,7,8 on kaggle kernel and saved the resultant files in corresponding locations
</commit_message>
<xml_diff>
--- a/docs/ml_draft_main.docx
+++ b/docs/ml_draft_main.docx
@@ -91,16 +91,7 @@
           <w:rFonts w:hint="default"/>
           <w:lang w:val="en-IN"/>
         </w:rPr>
-        <w:t xml:space="preserve"> generation solar cells. Following last few years of research in this domain, we can practically notice the scientific progress both in efficiency and stability of PSCs. The development can be more persistent if the results of the collective research could be more organized, accessible and be used in a more efficient manner. There comes the advantage of the machine learning that enables us to develop and optimize our scientific insights by utilizing the exiting data. Using different ML algorithms the development of predictive models has been tested and modified into deployment for research purposes. This can give us advantage to minimize the experimentation redundancy and to examine the effect of compositional materials and their amount on the resulting overall efficiency of PSC. The process doesn’t only develops the ML models for research purposes but also demonstrates the application of synthetic data generation algorithms to avoid the imbalance from of data by over sampling of the minority data classes. We have taken more than 100 parameters involved in the process of the both</w:t>
-      </w:r>
-      <w:bookmarkStart w:id="0" w:name="_GoBack"/>
-      <w:bookmarkEnd w:id="0"/>
-      <w:r>
-        <w:rPr>
-          <w:rFonts w:hint="default"/>
-          <w:lang w:val="en-IN"/>
-        </w:rPr>
-        <w:t xml:space="preserve"> synthesizing and assembling of the PSCs and processed into ML algorithms after data cleaning and feature engineering. Considering over-fitting and hyper-parameter optimization, the training process is done for numerous iteration to achieve the average accuracy of 85%. (The accuracy can be achieved as high as 90% with proper and delayed hyper-parameter optimization.)</w:t>
+        <w:t xml:space="preserve"> generation solar cells. Following last few years of research in this domain, we can practically notice the scientific progress both in efficiency and stability of PSCs. The development can be more persistent if the results of the collective research could be more organized, accessible and be used in a more efficient manner. There comes the advantage of the machine learning that enables us to develop and optimize our scientific insights by utilizing the exiting data. Using different ML algorithms the development of predictive models has been tested and modified into deployment for research purposes. This can give us advantage to minimize the experimentation redundancy and to examine the effect of compositional materials and their amount on the resulting overall efficiency of PSC. The process doesn’t only develops the ML models for research purposes but also demonstrates the application of synthetic data generation algorithms to avoid the imbalance from of data by over sampling of the minority data classes. We have taken more than 100 parameters involved in the process of the both synthesizing and assembling of the PSCs and processed into ML algorithms after data cleaning and feature engineering. Considering over-fitting and hyper-parameter optimization, the training process is done for numerous iteration to achieve the average accuracy of 85%. (The accuracy can be achieved as high as 90% with proper and delayed hyper-parameter optimization.)</w:t>
       </w:r>
     </w:p>
     <w:p>
@@ -761,6 +752,466 @@
           <w:lang w:val="en-IN"/>
         </w:rPr>
       </w:pPr>
+    </w:p>
+    <w:p>
+      <w:pPr>
+        <w:numPr>
+          <w:ilvl w:val="0"/>
+          <w:numId w:val="0"/>
+        </w:numPr>
+        <w:jc w:val="center"/>
+        <w:rPr>
+          <w:rFonts w:hint="default"/>
+          <w:b/>
+          <w:bCs/>
+          <w:lang w:val="en-IN"/>
+        </w:rPr>
+      </w:pPr>
+      <w:r>
+        <w:rPr>
+          <w:rFonts w:hint="default"/>
+          <w:b/>
+          <w:bCs/>
+          <w:lang w:val="en-IN"/>
+        </w:rPr>
+        <w:t>( Fig 1 : Basic Structure and Components of Perovskite Solar Cell)</w:t>
+      </w:r>
+    </w:p>
+    <w:p>
+      <w:pPr>
+        <w:numPr>
+          <w:ilvl w:val="0"/>
+          <w:numId w:val="0"/>
+        </w:numPr>
+        <w:jc w:val="center"/>
+        <w:rPr>
+          <w:rFonts w:hint="default"/>
+          <w:b/>
+          <w:bCs/>
+          <w:lang w:val="en-IN"/>
+        </w:rPr>
+      </w:pPr>
+    </w:p>
+    <w:p>
+      <w:pPr>
+        <w:numPr>
+          <w:ilvl w:val="0"/>
+          <w:numId w:val="0"/>
+        </w:numPr>
+        <w:jc w:val="both"/>
+        <w:rPr>
+          <w:rFonts w:hint="default"/>
+          <w:b w:val="0"/>
+          <w:bCs w:val="0"/>
+          <w:lang w:val="en-IN"/>
+        </w:rPr>
+      </w:pPr>
+      <w:r>
+        <w:rPr>
+          <w:rFonts w:hint="default"/>
+          <w:b w:val="0"/>
+          <w:bCs w:val="0"/>
+          <w:lang w:val="en-IN"/>
+        </w:rPr>
+        <w:tab/>
+        <w:t>The photovoltaic mechanism is the fund</w:t>
+      </w:r>
+      <w:bookmarkStart w:id="0" w:name="_GoBack"/>
+      <w:bookmarkEnd w:id="0"/>
+      <w:r>
+        <w:rPr>
+          <w:rFonts w:hint="default"/>
+          <w:b w:val="0"/>
+          <w:bCs w:val="0"/>
+          <w:lang w:val="en-IN"/>
+        </w:rPr>
+        <w:t xml:space="preserve">amental process that causes the development of potential difference across the device in most of the solar cells. The mechanism involves exertion of electron hole pairs or exciton simulated by solar spectrum. Solar spectrum usually consists of photons that causes separation of electrons and holes in the solar cell. Within a certain range of band-gap the electrons and holes tend to remain separated. Electrons are collected at electron transport layer and holes are collected at hole transport layer. As the charge separation continues with photon supply the potential difference causes continuous current. But the amount of electric power generated compared to the power applied to the solar cell is a considerable parameter, which is represented as “Power Conversion Efficiency” or PCE. PCE is mathematically a function of Fill Factor, Open circuit voltage, short circuit current and input power given as : - </w:t>
+      </w:r>
+    </w:p>
+    <w:p>
+      <w:pPr>
+        <w:numPr>
+          <w:ilvl w:val="0"/>
+          <w:numId w:val="0"/>
+        </w:numPr>
+        <w:jc w:val="both"/>
+        <w:rPr>
+          <w:rFonts w:hint="default"/>
+          <w:b w:val="0"/>
+          <w:bCs w:val="0"/>
+          <w:lang w:val="en-IN"/>
+        </w:rPr>
+      </w:pPr>
+    </w:p>
+    <w:p>
+      <w:pPr>
+        <w:numPr>
+          <w:ilvl w:val="0"/>
+          <w:numId w:val="0"/>
+        </w:numPr>
+        <w:jc w:val="both"/>
+        <w:rPr>
+          <w:rFonts w:hint="default"/>
+          <w:b w:val="0"/>
+          <w:bCs w:val="0"/>
+          <w:lang w:val="en-IN"/>
+        </w:rPr>
+      </w:pPr>
+    </w:p>
+    <w:p>
+      <w:pPr>
+        <w:numPr>
+          <w:ilvl w:val="0"/>
+          <w:numId w:val="0"/>
+        </w:numPr>
+        <w:jc w:val="both"/>
+        <m:rPr/>
+        <w:rPr>
+          <w:rFonts w:hAnsi="Cambria Math"/>
+          <w:b w:val="0"/>
+          <w:bCs w:val="0"/>
+          <w:i w:val="0"/>
+          <w:lang w:val="en-IN"/>
+        </w:rPr>
+      </w:pPr>
+      <m:oMathPara>
+        <m:oMath>
+          <m:r>
+            <m:rPr/>
+            <w:rPr>
+              <w:rFonts w:ascii="Cambria Math" w:hAnsi="Cambria Math"/>
+              <w:lang w:val="en-IN"/>
+            </w:rPr>
+            <m:t>μ</m:t>
+          </m:r>
+          <m:r>
+            <m:rPr/>
+            <w:rPr>
+              <w:rFonts w:ascii="Cambria Math" w:hAnsi="Cambria Math"/>
+              <w:lang w:val="en-IN"/>
+            </w:rPr>
+            <m:t>=</m:t>
+          </m:r>
+          <m:f>
+            <m:fPr>
+              <m:ctrlPr>
+                <m:rPr/>
+                <w:rPr>
+                  <w:rFonts w:ascii="Cambria Math" w:hAnsi="Cambria Math"/>
+                  <w:b w:val="0"/>
+                  <w:bCs w:val="0"/>
+                  <w:i/>
+                  <w:lang w:val="en-IN"/>
+                </w:rPr>
+              </m:ctrlPr>
+            </m:fPr>
+            <m:num>
+              <m:r>
+                <m:rPr/>
+                <w:rPr>
+                  <w:rFonts w:hint="default" w:ascii="Cambria Math" w:hAnsi="Cambria Math"/>
+                  <w:lang w:val="en-IN"/>
+                </w:rPr>
+                <m:t xml:space="preserve">Fill Factor (FF) </m:t>
+              </m:r>
+              <m:r>
+                <m:rPr/>
+                <w:rPr>
+                  <w:rFonts w:ascii="Cambria Math" w:hAnsi="Cambria Math"/>
+                  <w:lang w:val="en-IN"/>
+                </w:rPr>
+                <m:t>×</m:t>
+              </m:r>
+              <m:r>
+                <m:rPr/>
+                <w:rPr>
+                  <w:rFonts w:hint="default" w:ascii="Cambria Math" w:hAnsi="Cambria Math"/>
+                  <w:lang w:val="en-IN"/>
+                </w:rPr>
+                <m:t xml:space="preserve"> </m:t>
+              </m:r>
+              <m:sSub>
+                <m:sSubPr>
+                  <m:ctrlPr>
+                    <m:rPr/>
+                    <w:rPr>
+                      <w:rFonts w:hint="default" w:ascii="Cambria Math" w:hAnsi="Cambria Math"/>
+                      <w:bCs w:val="0"/>
+                      <w:i/>
+                      <w:lang w:val="en-IN"/>
+                    </w:rPr>
+                  </m:ctrlPr>
+                </m:sSubPr>
+                <m:e>
+                  <m:r>
+                    <m:rPr/>
+                    <w:rPr>
+                      <w:rFonts w:hint="default" w:ascii="Cambria Math" w:hAnsi="Cambria Math"/>
+                      <w:lang w:val="en-IN"/>
+                    </w:rPr>
+                    <m:t>V</m:t>
+                  </m:r>
+                  <m:ctrlPr>
+                    <m:rPr/>
+                    <w:rPr>
+                      <w:rFonts w:hint="default" w:ascii="Cambria Math" w:hAnsi="Cambria Math"/>
+                      <w:bCs w:val="0"/>
+                      <w:i/>
+                      <w:lang w:val="en-IN"/>
+                    </w:rPr>
+                  </m:ctrlPr>
+                </m:e>
+                <m:sub>
+                  <m:r>
+                    <m:rPr/>
+                    <w:rPr>
+                      <w:rFonts w:hint="default" w:ascii="Cambria Math" w:hAnsi="Cambria Math"/>
+                      <w:lang w:val="en-IN"/>
+                    </w:rPr>
+                    <m:t>oc</m:t>
+                  </m:r>
+                  <m:ctrlPr>
+                    <m:rPr/>
+                    <w:rPr>
+                      <w:rFonts w:hint="default" w:ascii="Cambria Math" w:hAnsi="Cambria Math"/>
+                      <w:bCs w:val="0"/>
+                      <w:i/>
+                      <w:lang w:val="en-IN"/>
+                    </w:rPr>
+                  </m:ctrlPr>
+                </m:sub>
+              </m:sSub>
+              <m:r>
+                <m:rPr/>
+                <w:rPr>
+                  <w:rFonts w:hint="default" w:ascii="Cambria Math" w:hAnsi="Cambria Math"/>
+                  <w:lang w:val="en-IN"/>
+                </w:rPr>
+                <m:t xml:space="preserve"> </m:t>
+              </m:r>
+              <m:r>
+                <m:rPr/>
+                <w:rPr>
+                  <w:rFonts w:ascii="Cambria Math" w:hAnsi="Cambria Math"/>
+                  <w:lang w:val="en-IN"/>
+                </w:rPr>
+                <m:t>×</m:t>
+              </m:r>
+              <m:r>
+                <m:rPr/>
+                <w:rPr>
+                  <w:rFonts w:hint="default" w:ascii="Cambria Math" w:hAnsi="Cambria Math"/>
+                  <w:lang w:val="en-IN"/>
+                </w:rPr>
+                <m:t xml:space="preserve"> </m:t>
+              </m:r>
+              <m:sSub>
+                <m:sSubPr>
+                  <m:ctrlPr>
+                    <m:rPr/>
+                    <w:rPr>
+                      <w:rFonts w:hint="default" w:ascii="Cambria Math" w:hAnsi="Cambria Math"/>
+                      <w:bCs w:val="0"/>
+                      <w:i/>
+                      <w:lang w:val="en-IN"/>
+                    </w:rPr>
+                  </m:ctrlPr>
+                </m:sSubPr>
+                <m:e>
+                  <m:r>
+                    <m:rPr/>
+                    <w:rPr>
+                      <w:rFonts w:hint="default" w:ascii="Cambria Math" w:hAnsi="Cambria Math"/>
+                      <w:lang w:val="en-IN"/>
+                    </w:rPr>
+                    <m:t>I</m:t>
+                  </m:r>
+                  <m:ctrlPr>
+                    <m:rPr/>
+                    <w:rPr>
+                      <w:rFonts w:hint="default" w:ascii="Cambria Math" w:hAnsi="Cambria Math"/>
+                      <w:bCs w:val="0"/>
+                      <w:i/>
+                      <w:lang w:val="en-IN"/>
+                    </w:rPr>
+                  </m:ctrlPr>
+                </m:e>
+                <m:sub>
+                  <m:r>
+                    <m:rPr/>
+                    <w:rPr>
+                      <w:rFonts w:hint="default" w:ascii="Cambria Math" w:hAnsi="Cambria Math"/>
+                      <w:lang w:val="en-IN"/>
+                    </w:rPr>
+                    <m:t>sc</m:t>
+                  </m:r>
+                  <m:ctrlPr>
+                    <m:rPr/>
+                    <w:rPr>
+                      <w:rFonts w:hint="default" w:ascii="Cambria Math" w:hAnsi="Cambria Math"/>
+                      <w:bCs w:val="0"/>
+                      <w:i/>
+                      <w:lang w:val="en-IN"/>
+                    </w:rPr>
+                  </m:ctrlPr>
+                </m:sub>
+              </m:sSub>
+              <m:ctrlPr>
+                <m:rPr/>
+                <w:rPr>
+                  <w:rFonts w:ascii="Cambria Math" w:hAnsi="Cambria Math"/>
+                  <w:b w:val="0"/>
+                  <w:bCs w:val="0"/>
+                  <w:i/>
+                  <w:lang w:val="en-IN"/>
+                </w:rPr>
+              </m:ctrlPr>
+            </m:num>
+            <m:den>
+              <m:sSub>
+                <m:sSubPr>
+                  <m:ctrlPr>
+                    <m:rPr/>
+                    <w:rPr>
+                      <w:rFonts w:ascii="Cambria Math" w:hAnsi="Cambria Math"/>
+                      <w:b w:val="0"/>
+                      <w:bCs w:val="0"/>
+                      <w:i/>
+                      <w:lang w:val="en-IN"/>
+                    </w:rPr>
+                  </m:ctrlPr>
+                </m:sSubPr>
+                <m:e>
+                  <m:r>
+                    <m:rPr/>
+                    <w:rPr>
+                      <w:rFonts w:hint="default" w:ascii="Cambria Math" w:hAnsi="Cambria Math"/>
+                      <w:lang w:val="en-IN"/>
+                    </w:rPr>
+                    <m:t>P</m:t>
+                  </m:r>
+                  <m:ctrlPr>
+                    <m:rPr/>
+                    <w:rPr>
+                      <w:rFonts w:ascii="Cambria Math" w:hAnsi="Cambria Math"/>
+                      <w:b w:val="0"/>
+                      <w:bCs w:val="0"/>
+                      <w:i/>
+                      <w:lang w:val="en-IN"/>
+                    </w:rPr>
+                  </m:ctrlPr>
+                </m:e>
+                <m:sub>
+                  <m:r>
+                    <m:rPr/>
+                    <w:rPr>
+                      <w:rFonts w:hint="default" w:ascii="Cambria Math" w:hAnsi="Cambria Math"/>
+                      <w:lang w:val="en-IN"/>
+                    </w:rPr>
+                    <m:t>in</m:t>
+                  </m:r>
+                  <m:ctrlPr>
+                    <m:rPr/>
+                    <w:rPr>
+                      <w:rFonts w:ascii="Cambria Math" w:hAnsi="Cambria Math"/>
+                      <w:b w:val="0"/>
+                      <w:bCs w:val="0"/>
+                      <w:i/>
+                      <w:lang w:val="en-IN"/>
+                    </w:rPr>
+                  </m:ctrlPr>
+                </m:sub>
+              </m:sSub>
+              <m:ctrlPr>
+                <m:rPr/>
+                <w:rPr>
+                  <w:rFonts w:ascii="Cambria Math" w:hAnsi="Cambria Math"/>
+                  <w:b w:val="0"/>
+                  <w:bCs w:val="0"/>
+                  <w:i/>
+                  <w:lang w:val="en-IN"/>
+                </w:rPr>
+              </m:ctrlPr>
+            </m:den>
+          </m:f>
+        </m:oMath>
+      </m:oMathPara>
+    </w:p>
+    <w:p>
+      <w:pPr>
+        <w:numPr>
+          <w:ilvl w:val="0"/>
+          <w:numId w:val="0"/>
+        </w:numPr>
+        <w:jc w:val="both"/>
+        <m:rPr/>
+        <w:rPr>
+          <w:rFonts w:hAnsi="Cambria Math"/>
+          <w:b w:val="0"/>
+          <w:bCs w:val="0"/>
+          <w:i w:val="0"/>
+          <w:lang w:val="en-IN"/>
+        </w:rPr>
+      </w:pPr>
+    </w:p>
+    <w:p>
+      <w:pPr>
+        <w:numPr>
+          <w:ilvl w:val="0"/>
+          <w:numId w:val="0"/>
+        </w:numPr>
+        <w:jc w:val="both"/>
+        <m:rPr/>
+        <w:rPr>
+          <w:rFonts w:hint="default" w:hAnsi="Cambria Math"/>
+          <w:b w:val="0"/>
+          <w:bCs w:val="0"/>
+          <w:i w:val="0"/>
+          <w:lang w:val="en-IN"/>
+        </w:rPr>
+      </w:pPr>
+      <w:r>
+        <m:rPr/>
+        <w:rPr>
+          <w:rFonts w:hint="default" w:hAnsi="Cambria Math"/>
+          <w:b w:val="0"/>
+          <w:bCs w:val="0"/>
+          <w:i w:val="0"/>
+          <w:lang w:val="en-IN"/>
+        </w:rPr>
+        <w:tab/>
+        <w:t>Yet all the above individual factors are mathematically determined. So the experimental composition and geometry of the device plays a crucial role in tuning the theoretical PCE of the PSC device. Perovskite solar cell has a sandwich like structure i.e. the main perovskite layer is placed between electron transport layer and hole transport layer and again these two layers are placed between two conductive layer of glass and metal respectively. (Dependant to the direction of light as shown in the fig-1)</w:t>
+      </w:r>
+    </w:p>
+    <w:p>
+      <w:pPr>
+        <w:numPr>
+          <w:ilvl w:val="0"/>
+          <w:numId w:val="0"/>
+        </w:numPr>
+        <w:jc w:val="both"/>
+        <w:rPr>
+          <w:rFonts w:hint="default"/>
+          <w:b/>
+          <w:bCs/>
+          <w:lang w:val="en-IN"/>
+        </w:rPr>
+      </w:pPr>
+    </w:p>
+    <w:p>
+      <w:pPr>
+        <w:numPr>
+          <w:ilvl w:val="0"/>
+          <w:numId w:val="0"/>
+        </w:numPr>
+        <w:jc w:val="both"/>
+        <w:rPr>
+          <w:rFonts w:hint="default"/>
+          <w:b/>
+          <w:bCs/>
+          <w:lang w:val="en-IN"/>
+        </w:rPr>
+      </w:pPr>
       <w:r>
         <w:rPr>
           <w:rFonts w:hint="default"/>
@@ -801,6 +1252,39 @@
           <w:bCs/>
           <w:lang w:val="en-IN"/>
         </w:rPr>
+        <w:t>SUBSTRATE STACK SEQUENCE</w:t>
+      </w:r>
+    </w:p>
+    <w:p>
+      <w:pPr>
+        <w:numPr>
+          <w:ilvl w:val="0"/>
+          <w:numId w:val="0"/>
+        </w:numPr>
+        <w:jc w:val="both"/>
+        <w:rPr>
+          <w:rFonts w:hint="default"/>
+          <w:b/>
+          <w:bCs/>
+          <w:lang w:val="en-IN"/>
+        </w:rPr>
+      </w:pPr>
+      <w:r>
+        <w:rPr>
+          <w:rFonts w:hint="default"/>
+          <w:b/>
+          <w:bCs/>
+          <w:lang w:val="en-IN"/>
+        </w:rPr>
+        <w:tab/>
+      </w:r>
+      <w:r>
+        <w:rPr>
+          <w:rFonts w:hint="default"/>
+          <w:b/>
+          <w:bCs/>
+          <w:lang w:val="en-IN"/>
+        </w:rPr>
         <w:t>ETL STACK SEQUENCE</w:t>
       </w:r>
     </w:p>
@@ -918,49 +1402,7 @@
           <w:bCs w:val="0"/>
           <w:lang w:val="en-IN"/>
         </w:rPr>
-        <w:t>PEROVSKITE COMPOSITION (A,B AND X)</w:t>
-      </w:r>
-    </w:p>
-    <w:p>
-      <w:pPr>
-        <w:numPr>
-          <w:ilvl w:val="0"/>
-          <w:numId w:val="0"/>
-        </w:numPr>
-        <w:jc w:val="both"/>
-        <w:rPr>
-          <w:rFonts w:hint="default"/>
-          <w:b w:val="0"/>
-          <w:bCs w:val="0"/>
-          <w:lang w:val="en-IN"/>
-        </w:rPr>
-      </w:pPr>
-      <w:r>
-        <w:rPr>
-          <w:rFonts w:hint="default"/>
-          <w:b w:val="0"/>
-          <w:bCs w:val="0"/>
-          <w:lang w:val="en-IN"/>
-        </w:rPr>
-        <w:tab/>
-      </w:r>
-      <w:r>
-        <w:rPr>
-          <w:rFonts w:hint="default"/>
-          <w:b w:val="0"/>
-          <w:bCs w:val="0"/>
-          <w:lang w:val="en-IN"/>
-        </w:rPr>
-        <w:tab/>
-      </w:r>
-      <w:r>
-        <w:rPr>
-          <w:rFonts w:hint="default"/>
-          <w:b w:val="0"/>
-          <w:bCs w:val="0"/>
-          <w:lang w:val="en-IN"/>
-        </w:rPr>
-        <w:t>SUBSTRATE STACK SEQUENCE</w:t>
+        <w:t>PEROVSKITE COMPOSITION (A,B AND X) (STRUCTURAL COMPONENTS)</w:t>
       </w:r>
     </w:p>
     <w:p>

</xml_diff>

<commit_message>
modfied the doc draft
</commit_message>
<xml_diff>
--- a/docs/ml_draft_main.docx
+++ b/docs/ml_draft_main.docx
@@ -814,18 +814,7 @@
           <w:lang w:val="en-IN"/>
         </w:rPr>
         <w:tab/>
-        <w:t>The photovoltaic mechanism is the fund</w:t>
-      </w:r>
-      <w:bookmarkStart w:id="0" w:name="_GoBack"/>
-      <w:bookmarkEnd w:id="0"/>
-      <w:r>
-        <w:rPr>
-          <w:rFonts w:hint="default"/>
-          <w:b w:val="0"/>
-          <w:bCs w:val="0"/>
-          <w:lang w:val="en-IN"/>
-        </w:rPr>
-        <w:t xml:space="preserve">amental process that causes the development of potential difference across the device in most of the solar cells. The mechanism involves exertion of electron hole pairs or exciton simulated by solar spectrum. Solar spectrum usually consists of photons that causes separation of electrons and holes in the solar cell. Within a certain range of band-gap the electrons and holes tend to remain separated. Electrons are collected at electron transport layer and holes are collected at hole transport layer. As the charge separation continues with photon supply the potential difference causes continuous current. But the amount of electric power generated compared to the power applied to the solar cell is a considerable parameter, which is represented as “Power Conversion Efficiency” or PCE. PCE is mathematically a function of Fill Factor, Open circuit voltage, short circuit current and input power given as : - </w:t>
+        <w:t xml:space="preserve">The photovoltaic mechanism is the fundamental process that causes the development of potential difference across the device in most of the solar cells. The mechanism involves exertion of electron hole pairs or exciton simulated by solar spectrum. Solar spectrum usually consists of photons that causes separation of electrons and holes in the solar cell. Within a certain range of band-gap the electrons and holes tend to remain separated. Electrons are collected at electron transport layer and holes are collected at hole transport layer. As the charge separation continues with photon supply the potential difference causes continuous current. But the amount of electric power generated compared to the power applied to the solar cell is a considerable parameter, which is represented as “Power Conversion Efficiency” or PCE. PCE is mathematically a function of Fill Factor, Open circuit voltage, short circuit current and input power given as : - </w:t>
       </w:r>
     </w:p>
     <w:p>
@@ -1180,7 +1169,7 @@
           <w:lang w:val="en-IN"/>
         </w:rPr>
         <w:tab/>
-        <w:t>Yet all the above individual factors are mathematically determined. So the experimental composition and geometry of the device plays a crucial role in tuning the theoretical PCE of the PSC device. Perovskite solar cell has a sandwich like structure i.e. the main perovskite layer is placed between electron transport layer and hole transport layer and again these two layers are placed between two conductive layer of glass and metal respectively. (Dependant to the direction of light as shown in the fig-1)</w:t>
+        <w:t>Yet all the above individual factors are mathematically determined. So the experimental composition and geometry of the device plays a crucial role in tuning the theoretical PCE of the PSC device. Perovskite solar cell has a sandwich like structure i.e. the main perovskite layer is placed between electron transport layer and hole transport layer and again these two layers are placed between two conductive layers of glass and metal respectively. (Dependant to the direction of light as shown in the fig-1)</w:t>
       </w:r>
     </w:p>
     <w:p>
@@ -1252,8 +1241,45 @@
           <w:bCs/>
           <w:lang w:val="en-IN"/>
         </w:rPr>
-        <w:t>SUBSTRATE STACK SEQUENCE</w:t>
-      </w:r>
+        <w:t>SUBSTRATE STACK :</w:t>
+      </w:r>
+    </w:p>
+    <w:p>
+      <w:pPr>
+        <w:numPr>
+          <w:ilvl w:val="0"/>
+          <w:numId w:val="0"/>
+        </w:numPr>
+        <w:jc w:val="both"/>
+        <w:rPr>
+          <w:rFonts w:hint="default"/>
+          <w:b/>
+          <w:bCs/>
+          <w:lang w:val="en-IN"/>
+        </w:rPr>
+      </w:pPr>
+      <w:r>
+        <w:rPr>
+          <w:rFonts w:hint="default"/>
+          <w:b w:val="0"/>
+          <w:bCs w:val="0"/>
+          <w:lang w:val="en-IN"/>
+        </w:rPr>
+        <w:tab/>
+        <w:t/>
+      </w:r>
+      <w:r>
+        <w:rPr>
+          <w:rFonts w:hint="default"/>
+          <w:b w:val="0"/>
+          <w:bCs w:val="0"/>
+          <w:lang w:val="en-IN"/>
+        </w:rPr>
+        <w:tab/>
+        <w:t xml:space="preserve">This layer consists a transparent material as it is the layer that faces the light source. This is mainly divided into two portions i.e. Glass layer, Transparent Oxide layer. In the glass layer different transparent materials has been experimented. But as the glass it self is not a very good conductor of electricity it is used for surface protection and better photon transparency. In most of the cases SLG (Soda-lime glass or soda-lime-silica glass) is used as the primary material. Except SLG other materials such as transparent PET, PEN, mica and quartz has also been used in some cases. Below the glass layer transparent oxide layer is placed as  a single substrate. For major proportion FTO (Fluorine Doped Tin Oxide)  and ITO (Indium Doped Tin Oxide) is used while some of the other materials has been used too such as Graphene, rGO, PEI etc. Even if for the most of the high efficient PSCs contain mainly SLG followed by layers of FTO or ITO still we can measure the effect of the rest of the options using this models. </w:t>
+      </w:r>
+      <w:bookmarkStart w:id="0" w:name="_GoBack"/>
+      <w:bookmarkEnd w:id="0"/>
     </w:p>
     <w:p>
       <w:pPr>

</xml_diff>